<commit_message>
Finish ex3_2 and report
</commit_message>
<xml_diff>
--- a/report.docx
+++ b/report.docx
@@ -57,6 +57,7 @@
       </w:pPr>
       <w:r>
         <w:rPr>
+          <w:noProof/>
           <w:lang w:val="el-GR"/>
         </w:rPr>
         <w:drawing>
@@ -297,6 +298,7 @@
       </w:pPr>
       <w:r>
         <w:rPr>
+          <w:noProof/>
           <w:lang w:val="el-GR"/>
         </w:rPr>
         <w:drawing>
@@ -337,6 +339,11 @@
       </w:r>
     </w:p>
     <w:p>
+      <w:pPr>
+        <w:rPr>
+          <w:lang w:val="el-GR"/>
+        </w:rPr>
+      </w:pPr>
       <w:r>
         <w:rPr>
           <w:lang w:val="el-GR"/>
@@ -367,6 +374,9 @@
     </w:p>
     <w:p>
       <w:r>
+        <w:rPr>
+          <w:noProof/>
+        </w:rPr>
         <w:drawing>
           <wp:inline distT="0" distB="0" distL="0" distR="0" wp14:anchorId="50A44A3D" wp14:editId="7AC3A967">
             <wp:extent cx="5486400" cy="824865"/>
@@ -935,6 +945,7 @@
       </w:pPr>
       <w:r>
         <w:rPr>
+          <w:noProof/>
           <w:lang w:val="el-GR"/>
         </w:rPr>
         <w:lastRenderedPageBreak/>
@@ -1146,6 +1157,9 @@
     </w:p>
     <w:p>
       <w:r>
+        <w:rPr>
+          <w:noProof/>
+        </w:rPr>
         <w:drawing>
           <wp:inline distT="0" distB="0" distL="0" distR="0" wp14:anchorId="22871E1E" wp14:editId="38568E9E">
             <wp:extent cx="5486400" cy="893445"/>
@@ -1319,6 +1333,7 @@
       </w:pPr>
       <w:r>
         <w:rPr>
+          <w:noProof/>
           <w:lang w:val="el-GR"/>
         </w:rPr>
         <w:drawing>
@@ -1432,6 +1447,7 @@
       </w:pPr>
       <w:r>
         <w:rPr>
+          <w:noProof/>
           <w:lang w:val="el-GR"/>
         </w:rPr>
         <w:drawing>
@@ -1827,6 +1843,7 @@
       </w:pPr>
       <w:r>
         <w:rPr>
+          <w:noProof/>
           <w:lang w:val="el-GR"/>
         </w:rPr>
         <w:lastRenderedPageBreak/>
@@ -1868,6 +1885,7 @@
       </w:r>
       <w:r>
         <w:rPr>
+          <w:noProof/>
           <w:lang w:val="el-GR"/>
         </w:rPr>
         <w:drawing>
@@ -1908,6 +1926,7 @@
       </w:r>
       <w:r>
         <w:rPr>
+          <w:noProof/>
           <w:lang w:val="el-GR"/>
         </w:rPr>
         <w:drawing>
@@ -1955,6 +1974,7 @@
       </w:pPr>
       <w:r>
         <w:rPr>
+          <w:noProof/>
           <w:lang w:val="el-GR"/>
         </w:rPr>
         <w:lastRenderedPageBreak/>
@@ -1996,6 +2016,7 @@
       </w:r>
       <w:r>
         <w:rPr>
+          <w:noProof/>
           <w:lang w:val="el-GR"/>
         </w:rPr>
         <w:drawing>
@@ -2283,13 +2304,7 @@
         <w:rPr>
           <w:lang w:val="el-GR"/>
         </w:rPr>
-        <w:t xml:space="preserve">των σημείων </w:t>
-      </w:r>
-      <w:r>
-        <w:rPr>
-          <w:lang w:val="el-GR"/>
-        </w:rPr>
-        <w:t xml:space="preserve">κάθε συστάδας </w:t>
+        <w:t xml:space="preserve">των σημείων κάθε συστάδας </w:t>
       </w:r>
       <w:r>
         <w:rPr>
@@ -2312,6 +2327,7 @@
       </w:pPr>
       <w:r>
         <w:rPr>
+          <w:noProof/>
           <w:lang w:val="el-GR"/>
         </w:rPr>
         <w:lastRenderedPageBreak/>
@@ -2407,13 +2423,7 @@
         <w:rPr>
           <w:lang w:val="el-GR"/>
         </w:rPr>
-        <w:t xml:space="preserve"> και το </w:t>
-      </w:r>
-      <w:r>
-        <w:rPr>
-          <w:lang w:val="el-GR"/>
-        </w:rPr>
-        <w:t>που βρίσκονται τα κεντροειδή</w:t>
+        <w:t xml:space="preserve"> και το που βρίσκονται τα κεντροειδή</w:t>
       </w:r>
       <w:r>
         <w:rPr>
@@ -2430,6 +2440,7 @@
       </w:pPr>
       <w:r>
         <w:rPr>
+          <w:noProof/>
           <w:lang w:val="el-GR"/>
         </w:rPr>
         <w:drawing>
@@ -3561,35 +3572,7 @@
           <w:noProof/>
           <w:lang w:val="el-GR"/>
         </w:rPr>
-        <w:t xml:space="preserve">Για να ξεχωρίσει μια συστάδα </w:t>
-      </w:r>
-      <w:r>
-        <w:rPr>
-          <w:noProof/>
-          <w:lang w:val="el-GR"/>
-        </w:rPr>
-        <w:t>θετικά</w:t>
-      </w:r>
-      <w:r>
-        <w:rPr>
-          <w:noProof/>
-          <w:lang w:val="el-GR"/>
-        </w:rPr>
-        <w:t xml:space="preserve"> θα πρέπει να έχει </w:t>
-      </w:r>
-      <w:r>
-        <w:rPr>
-          <w:noProof/>
-          <w:lang w:val="el-GR"/>
-        </w:rPr>
-        <w:t>χαμηλές</w:t>
-      </w:r>
-      <w:r>
-        <w:rPr>
-          <w:noProof/>
-          <w:lang w:val="el-GR"/>
-        </w:rPr>
-        <w:t xml:space="preserve"> </w:t>
+        <w:t xml:space="preserve">Για να ξεχωρίσει μια συστάδα θετικά θα πρέπει να έχει χαμηλές </w:t>
       </w:r>
       <w:r>
         <w:rPr>
@@ -3723,42 +3706,7 @@
           <w:noProof/>
           <w:lang w:val="el-GR"/>
         </w:rPr>
-        <w:t xml:space="preserve"> </w:t>
-      </w:r>
-      <w:r>
-        <w:rPr>
-          <w:noProof/>
-          <w:lang w:val="el-GR"/>
-        </w:rPr>
-        <w:t xml:space="preserve">Άρα οι </w:t>
-      </w:r>
-      <w:r>
-        <w:rPr>
-          <w:noProof/>
-          <w:lang w:val="el-GR"/>
-        </w:rPr>
-        <w:t>39</w:t>
-      </w:r>
-      <w:r>
-        <w:rPr>
-          <w:noProof/>
-          <w:lang w:val="el-GR"/>
-        </w:rPr>
-        <w:t xml:space="preserve"> χώρες που περιέχει ξεχωρίζουν </w:t>
-      </w:r>
-      <w:r>
-        <w:rPr>
-          <w:noProof/>
-          <w:lang w:val="el-GR"/>
-        </w:rPr>
-        <w:t>θετικά</w:t>
-      </w:r>
-      <w:r>
-        <w:rPr>
-          <w:noProof/>
-          <w:lang w:val="el-GR"/>
-        </w:rPr>
-        <w:t xml:space="preserve"> και είναι οι εξής</w:t>
+        <w:t xml:space="preserve"> Άρα οι 39 χώρες που περιέχει ξεχωρίζουν θετικά και είναι οι εξής</w:t>
       </w:r>
       <w:r>
         <w:rPr>
@@ -3950,9 +3898,3447 @@
     <w:p>
       <w:pPr>
         <w:rPr>
-          <w:lang w:val="el-GR"/>
-        </w:rPr>
-      </w:pPr>
+          <w:noProof/>
+          <w:lang w:val="el-GR"/>
+        </w:rPr>
+      </w:pPr>
+    </w:p>
+    <w:p>
+      <w:pPr>
+        <w:rPr>
+          <w:noProof/>
+          <w:lang w:val="el-GR"/>
+        </w:rPr>
+      </w:pPr>
+    </w:p>
+    <w:p>
+      <w:pPr>
+        <w:rPr>
+          <w:noProof/>
+          <w:lang w:val="el-GR"/>
+        </w:rPr>
+      </w:pPr>
+    </w:p>
+    <w:p>
+      <w:pPr>
+        <w:rPr>
+          <w:noProof/>
+          <w:lang w:val="el-GR"/>
+        </w:rPr>
+      </w:pPr>
+    </w:p>
+    <w:p>
+      <w:pPr>
+        <w:rPr>
+          <w:noProof/>
+          <w:lang w:val="el-GR"/>
+        </w:rPr>
+      </w:pPr>
+    </w:p>
+    <w:p>
+      <w:pPr>
+        <w:rPr>
+          <w:noProof/>
+          <w:lang w:val="el-GR"/>
+        </w:rPr>
+      </w:pPr>
+    </w:p>
+    <w:p>
+      <w:pPr>
+        <w:rPr>
+          <w:noProof/>
+          <w:lang w:val="el-GR"/>
+        </w:rPr>
+      </w:pPr>
+    </w:p>
+    <w:p>
+      <w:pPr>
+        <w:rPr>
+          <w:noProof/>
+          <w:lang w:val="el-GR"/>
+        </w:rPr>
+      </w:pPr>
+    </w:p>
+    <w:p>
+      <w:pPr>
+        <w:rPr>
+          <w:noProof/>
+          <w:lang w:val="el-GR"/>
+        </w:rPr>
+      </w:pPr>
+    </w:p>
+    <w:p>
+      <w:pPr>
+        <w:rPr>
+          <w:noProof/>
+          <w:lang w:val="el-GR"/>
+        </w:rPr>
+      </w:pPr>
+      <w:r>
+        <w:rPr>
+          <w:noProof/>
+          <w:lang w:val="el-GR"/>
+        </w:rPr>
+        <w:lastRenderedPageBreak/>
+        <w:t>Ερώτημα 3</w:t>
+      </w:r>
+    </w:p>
+    <w:p>
+      <w:pPr>
+        <w:rPr>
+          <w:noProof/>
+          <w:lang w:val="el-GR"/>
+        </w:rPr>
+      </w:pPr>
+      <w:r>
+        <w:rPr>
+          <w:noProof/>
+          <w:lang w:val="el-GR"/>
+        </w:rPr>
+        <w:t>Για να πραγματοποιηθεί καθημερινή ανάλυση των δεδομένων θα πρέπει ν</w:t>
+      </w:r>
+      <w:r>
+        <w:rPr>
+          <w:noProof/>
+          <w:lang w:val="el-GR"/>
+        </w:rPr>
+        <w:t xml:space="preserve">α έχει ήδη δημιουργηθεί ένας παλινδρομητής ώστε μετά να μπορεί να </w:t>
+      </w:r>
+      <w:r>
+        <w:rPr>
+          <w:noProof/>
+          <w:lang w:val="el-GR"/>
+        </w:rPr>
+        <w:t>λαμβάνει τα δεδομένα που χρειάζονται κάθε μέρα και να προβλέπει το ποσοστό θετικότητας 3 μέρες μετά.</w:t>
+      </w:r>
+      <w:r>
+        <w:rPr>
+          <w:noProof/>
+          <w:lang w:val="el-GR"/>
+        </w:rPr>
+        <w:t xml:space="preserve"> Θεωρούμε ότι στην καθημερινή ανάλυση δεν μπορούν να ληφθούν υπόψιν ως είσοδος στο μοντέλο τα δεδομένα </w:t>
+      </w:r>
+      <w:r>
+        <w:rPr>
+          <w:noProof/>
+          <w:lang w:val="el-GR"/>
+        </w:rPr>
+        <w:t>θετικότητας της ίδιας ημέρας, δηλαδή στην 1/1/2021 για να προβλέψουμε για της 4/1/2021 μπορούν να ληφθούν υπόψιν δεδομένα μέχρι και την 31/12/2020.</w:t>
+      </w:r>
+    </w:p>
+    <w:p>
+      <w:pPr>
+        <w:rPr>
+          <w:noProof/>
+          <w:lang w:val="el-GR"/>
+        </w:rPr>
+      </w:pPr>
+      <w:r>
+        <w:rPr>
+          <w:noProof/>
+          <w:lang w:val="el-GR"/>
+        </w:rPr>
+        <w:t xml:space="preserve">Ακολουθήθηκαν 2 προσεγγίσεις. Στη μία προσέγγιση </w:t>
+      </w:r>
+      <w:r>
+        <w:rPr>
+          <w:noProof/>
+          <w:lang w:val="el-GR"/>
+        </w:rPr>
+        <w:t xml:space="preserve">ως δεδομένο εισόδου λήθφηκε υπόψιν μόνο </w:t>
+      </w:r>
+      <w:r>
+        <w:rPr>
+          <w:noProof/>
+          <w:lang w:val="el-GR"/>
+        </w:rPr>
+        <w:t>η προηγούμενη ημέρα ενώ στη δεύτερη προσέγγιση ως δεδομένο εισόδου λήθφ</w:t>
+      </w:r>
+      <w:r>
+        <w:rPr>
+          <w:noProof/>
+          <w:lang w:val="el-GR"/>
+        </w:rPr>
+        <w:t>ηκαν οι 3 προηγούμενες ημέρες.</w:t>
+      </w:r>
+    </w:p>
+    <w:p>
+      <w:pPr>
+        <w:rPr>
+          <w:noProof/>
+          <w:lang w:val="el-GR"/>
+        </w:rPr>
+      </w:pPr>
+      <w:r>
+        <w:rPr>
+          <w:noProof/>
+          <w:u w:val="single"/>
+          <w:lang w:val="el-GR"/>
+        </w:rPr>
+        <w:t>Προσέγγιση 2</w:t>
+      </w:r>
+    </w:p>
+    <w:p>
+      <w:pPr>
+        <w:rPr>
+          <w:noProof/>
+          <w:lang w:val="el-GR"/>
+        </w:rPr>
+      </w:pPr>
+      <w:r>
+        <w:rPr>
+          <w:noProof/>
+          <w:lang w:val="el-GR"/>
+        </w:rPr>
+        <w:drawing>
+          <wp:inline distT="0" distB="0" distL="0" distR="0" wp14:anchorId="5A77E61C" wp14:editId="44C3966A">
+            <wp:extent cx="4305901" cy="1819529"/>
+            <wp:effectExtent l="0" t="0" r="0" b="9525"/>
+            <wp:docPr id="5" name="Picture 5"/>
+            <wp:cNvGraphicFramePr>
+              <a:graphicFrameLocks xmlns:a="http://schemas.openxmlformats.org/drawingml/2006/main" noChangeAspect="1"/>
+            </wp:cNvGraphicFramePr>
+            <a:graphic xmlns:a="http://schemas.openxmlformats.org/drawingml/2006/main">
+              <a:graphicData uri="http://schemas.openxmlformats.org/drawingml/2006/picture">
+                <pic:pic xmlns:pic="http://schemas.openxmlformats.org/drawingml/2006/picture">
+                  <pic:nvPicPr>
+                    <pic:cNvPr id="1" name=""/>
+                    <pic:cNvPicPr/>
+                  </pic:nvPicPr>
+                  <pic:blipFill>
+                    <a:blip r:embed="rId28"/>
+                    <a:stretch>
+                      <a:fillRect/>
+                    </a:stretch>
+                  </pic:blipFill>
+                  <pic:spPr>
+                    <a:xfrm>
+                      <a:off x="0" y="0"/>
+                      <a:ext cx="4305901" cy="1819529"/>
+                    </a:xfrm>
+                    <a:prstGeom prst="rect">
+                      <a:avLst/>
+                    </a:prstGeom>
+                  </pic:spPr>
+                </pic:pic>
+              </a:graphicData>
+            </a:graphic>
+          </wp:inline>
+        </w:drawing>
+      </w:r>
+    </w:p>
+    <w:p>
+      <w:pPr>
+        <w:rPr>
+          <w:noProof/>
+          <w:lang w:val="el-GR"/>
+        </w:rPr>
+      </w:pPr>
+      <w:r>
+        <w:rPr>
+          <w:noProof/>
+          <w:lang w:val="el-GR"/>
+        </w:rPr>
+        <w:t xml:space="preserve">Αρχικά γίνονται </w:t>
+      </w:r>
+      <w:r>
+        <w:rPr>
+          <w:noProof/>
+        </w:rPr>
+        <w:t>import</w:t>
+      </w:r>
+      <w:r>
+        <w:rPr>
+          <w:noProof/>
+          <w:lang w:val="el-GR"/>
+        </w:rPr>
+        <w:t xml:space="preserve"> </w:t>
+      </w:r>
+      <w:r>
+        <w:rPr>
+          <w:noProof/>
+          <w:lang w:val="el-GR"/>
+        </w:rPr>
+        <w:t xml:space="preserve">οι κατάλληλες βιβλιοθήκες για τη διαχείριση των δεδομένων </w:t>
+      </w:r>
+      <w:r>
+        <w:rPr>
+          <w:noProof/>
+          <w:lang w:val="el-GR"/>
+        </w:rPr>
+        <w:t>(</w:t>
+      </w:r>
+      <w:r>
+        <w:rPr>
+          <w:noProof/>
+        </w:rPr>
+        <w:t>dataframes</w:t>
+      </w:r>
+      <w:r>
+        <w:rPr>
+          <w:noProof/>
+          <w:lang w:val="el-GR"/>
+        </w:rPr>
+        <w:t xml:space="preserve"> </w:t>
+      </w:r>
+      <w:r>
+        <w:rPr>
+          <w:noProof/>
+          <w:lang w:val="el-GR"/>
+        </w:rPr>
+        <w:t xml:space="preserve">και </w:t>
+      </w:r>
+      <w:r>
+        <w:rPr>
+          <w:noProof/>
+        </w:rPr>
+        <w:t>numpy</w:t>
+      </w:r>
+      <w:r>
+        <w:rPr>
+          <w:noProof/>
+          <w:lang w:val="el-GR"/>
+        </w:rPr>
+        <w:t xml:space="preserve"> </w:t>
+      </w:r>
+      <w:r>
+        <w:rPr>
+          <w:noProof/>
+        </w:rPr>
+        <w:t>arrays</w:t>
+      </w:r>
+      <w:r>
+        <w:rPr>
+          <w:noProof/>
+          <w:lang w:val="el-GR"/>
+        </w:rPr>
+        <w:t>)</w:t>
+      </w:r>
+      <w:r>
+        <w:rPr>
+          <w:noProof/>
+          <w:lang w:val="el-GR"/>
+        </w:rPr>
+        <w:t xml:space="preserve">, στη συνέχει βιβλιοθήκες που αφορούν τους παλινδρομητές </w:t>
+      </w:r>
+      <w:r>
+        <w:rPr>
+          <w:noProof/>
+          <w:lang w:val="el-GR"/>
+        </w:rPr>
+        <w:t>(</w:t>
+      </w:r>
+      <w:r>
+        <w:rPr>
+          <w:noProof/>
+        </w:rPr>
+        <w:t>RNN</w:t>
+      </w:r>
+      <w:r>
+        <w:rPr>
+          <w:noProof/>
+          <w:lang w:val="el-GR"/>
+        </w:rPr>
+        <w:t xml:space="preserve"> </w:t>
+      </w:r>
+      <w:r>
+        <w:rPr>
+          <w:noProof/>
+          <w:lang w:val="el-GR"/>
+        </w:rPr>
+        <w:t xml:space="preserve">και </w:t>
+      </w:r>
+      <w:r>
+        <w:rPr>
+          <w:noProof/>
+        </w:rPr>
+        <w:t>SVR</w:t>
+      </w:r>
+      <w:r>
+        <w:rPr>
+          <w:noProof/>
+          <w:lang w:val="el-GR"/>
+        </w:rPr>
+        <w:t>)</w:t>
+      </w:r>
+      <w:r>
+        <w:rPr>
+          <w:noProof/>
+          <w:lang w:val="el-GR"/>
+        </w:rPr>
+        <w:t>, κάποιες μετρικές για την αξιολόγηση των παλινδρομητών και μία κλάση για την κανονικοποίηση των δεδομένων εισόδου.</w:t>
+      </w:r>
+      <w:r>
+        <w:rPr>
+          <w:noProof/>
+          <w:lang w:val="el-GR"/>
+        </w:rPr>
+        <w:t xml:space="preserve"> Στο τέλος φαίνεται το </w:t>
+      </w:r>
+      <w:r>
+        <w:rPr>
+          <w:noProof/>
+        </w:rPr>
+        <w:t>dataset</w:t>
+      </w:r>
+      <w:r>
+        <w:rPr>
+          <w:noProof/>
+          <w:lang w:val="el-GR"/>
+        </w:rPr>
+        <w:t xml:space="preserve"> </w:t>
+      </w:r>
+      <w:r>
+        <w:rPr>
+          <w:noProof/>
+          <w:lang w:val="el-GR"/>
+        </w:rPr>
+        <w:t xml:space="preserve">που έχουμε σε αυτή την άσκηση και αφορά το αρχικό </w:t>
+      </w:r>
+      <w:r>
+        <w:rPr>
+          <w:noProof/>
+        </w:rPr>
+        <w:t>dataset</w:t>
+      </w:r>
+      <w:r>
+        <w:rPr>
+          <w:noProof/>
+          <w:lang w:val="el-GR"/>
+        </w:rPr>
+        <w:t xml:space="preserve"> </w:t>
+      </w:r>
+      <w:r>
+        <w:rPr>
+          <w:noProof/>
+          <w:lang w:val="el-GR"/>
+        </w:rPr>
+        <w:t>αφού θέλουμε να έχουμε στη διάθεσή μας όλες τις ημερομηνίες σε συνεχόμενη σειρά για την Ελλάδα.</w:t>
+      </w:r>
+    </w:p>
+    <w:p>
+      <w:pPr>
+        <w:rPr>
+          <w:noProof/>
+          <w:lang w:val="el-GR"/>
+        </w:rPr>
+      </w:pPr>
+      <w:r>
+        <w:rPr>
+          <w:noProof/>
+          <w:lang w:val="el-GR"/>
+        </w:rPr>
+        <w:drawing>
+          <wp:inline distT="0" distB="0" distL="0" distR="0" wp14:anchorId="5C398F47" wp14:editId="13720485">
+            <wp:extent cx="5486400" cy="1371600"/>
+            <wp:effectExtent l="0" t="0" r="0" b="0"/>
+            <wp:docPr id="15" name="Picture 15"/>
+            <wp:cNvGraphicFramePr>
+              <a:graphicFrameLocks xmlns:a="http://schemas.openxmlformats.org/drawingml/2006/main" noChangeAspect="1"/>
+            </wp:cNvGraphicFramePr>
+            <a:graphic xmlns:a="http://schemas.openxmlformats.org/drawingml/2006/main">
+              <a:graphicData uri="http://schemas.openxmlformats.org/drawingml/2006/picture">
+                <pic:pic xmlns:pic="http://schemas.openxmlformats.org/drawingml/2006/picture">
+                  <pic:nvPicPr>
+                    <pic:cNvPr id="1" name=""/>
+                    <pic:cNvPicPr/>
+                  </pic:nvPicPr>
+                  <pic:blipFill>
+                    <a:blip r:embed="rId29"/>
+                    <a:stretch>
+                      <a:fillRect/>
+                    </a:stretch>
+                  </pic:blipFill>
+                  <pic:spPr>
+                    <a:xfrm>
+                      <a:off x="0" y="0"/>
+                      <a:ext cx="5486400" cy="1371600"/>
+                    </a:xfrm>
+                    <a:prstGeom prst="rect">
+                      <a:avLst/>
+                    </a:prstGeom>
+                  </pic:spPr>
+                </pic:pic>
+              </a:graphicData>
+            </a:graphic>
+          </wp:inline>
+        </w:drawing>
+      </w:r>
+    </w:p>
+    <w:p>
+      <w:pPr>
+        <w:rPr>
+          <w:noProof/>
+          <w:lang w:val="el-GR"/>
+        </w:rPr>
+      </w:pPr>
+      <w:r>
+        <w:rPr>
+          <w:noProof/>
+          <w:lang w:val="el-GR"/>
+        </w:rPr>
+        <w:t xml:space="preserve">Στη συνέχεια από το </w:t>
+      </w:r>
+      <w:r>
+        <w:rPr>
+          <w:noProof/>
+        </w:rPr>
+        <w:t>dataset</w:t>
+      </w:r>
+      <w:r>
+        <w:rPr>
+          <w:noProof/>
+          <w:lang w:val="el-GR"/>
+        </w:rPr>
+        <w:t xml:space="preserve"> </w:t>
+      </w:r>
+      <w:r>
+        <w:rPr>
+          <w:noProof/>
+          <w:lang w:val="el-GR"/>
+        </w:rPr>
+        <w:t xml:space="preserve">κρατάμε μόνο </w:t>
+      </w:r>
+      <w:r>
+        <w:rPr>
+          <w:noProof/>
+          <w:lang w:val="el-GR"/>
+        </w:rPr>
+        <w:t xml:space="preserve">για την Ελλάδα τις στήλες </w:t>
+      </w:r>
+      <w:r>
+        <w:rPr>
+          <w:noProof/>
+        </w:rPr>
+        <w:t>Date</w:t>
+      </w:r>
+      <w:r>
+        <w:rPr>
+          <w:noProof/>
+          <w:lang w:val="el-GR"/>
+        </w:rPr>
+        <w:t xml:space="preserve">, </w:t>
+      </w:r>
+      <w:r>
+        <w:rPr>
+          <w:noProof/>
+        </w:rPr>
+        <w:t>Cases</w:t>
+      </w:r>
+      <w:r>
+        <w:rPr>
+          <w:noProof/>
+          <w:lang w:val="el-GR"/>
+        </w:rPr>
+        <w:t xml:space="preserve">, </w:t>
+      </w:r>
+      <w:r>
+        <w:rPr>
+          <w:noProof/>
+        </w:rPr>
+        <w:t>Daily</w:t>
+      </w:r>
+      <w:r>
+        <w:rPr>
+          <w:noProof/>
+          <w:lang w:val="el-GR"/>
+        </w:rPr>
+        <w:t xml:space="preserve"> </w:t>
+      </w:r>
+      <w:r>
+        <w:rPr>
+          <w:noProof/>
+        </w:rPr>
+        <w:t>tests</w:t>
+      </w:r>
+      <w:r>
+        <w:rPr>
+          <w:noProof/>
+          <w:lang w:val="el-GR"/>
+        </w:rPr>
+        <w:t xml:space="preserve"> και πετάμε μερικές τιμές από την αρχή και το τέλος ώστε να έχουμε καλύτερα αποτελέσματα στη συνέχεια. Επίσης μετατρέπουμε τη στήλη </w:t>
+      </w:r>
+      <w:r>
+        <w:rPr>
+          <w:noProof/>
+        </w:rPr>
+        <w:t>Date</w:t>
+      </w:r>
+      <w:r>
+        <w:rPr>
+          <w:noProof/>
+          <w:lang w:val="el-GR"/>
+        </w:rPr>
+        <w:t xml:space="preserve"> </w:t>
+      </w:r>
+      <w:r>
+        <w:rPr>
+          <w:noProof/>
+          <w:lang w:val="el-GR"/>
+        </w:rPr>
+        <w:t xml:space="preserve">σε τύπο </w:t>
+      </w:r>
+      <w:r>
+        <w:rPr>
+          <w:noProof/>
+        </w:rPr>
+        <w:t>datetime</w:t>
+      </w:r>
+      <w:r>
+        <w:rPr>
+          <w:noProof/>
+          <w:lang w:val="el-GR"/>
+        </w:rPr>
+        <w:t xml:space="preserve"> </w:t>
+      </w:r>
+      <w:r>
+        <w:rPr>
+          <w:noProof/>
+          <w:lang w:val="el-GR"/>
+        </w:rPr>
+        <w:t xml:space="preserve">και κάνουμε </w:t>
+      </w:r>
+      <w:r>
+        <w:rPr>
+          <w:noProof/>
+        </w:rPr>
+        <w:t>sort</w:t>
+      </w:r>
+      <w:r>
+        <w:rPr>
+          <w:noProof/>
+          <w:lang w:val="el-GR"/>
+        </w:rPr>
+        <w:t xml:space="preserve"> το </w:t>
+      </w:r>
+      <w:r>
+        <w:rPr>
+          <w:noProof/>
+        </w:rPr>
+        <w:t>dataframe</w:t>
+      </w:r>
+      <w:r>
+        <w:rPr>
+          <w:noProof/>
+          <w:lang w:val="el-GR"/>
+        </w:rPr>
+        <w:t xml:space="preserve"> </w:t>
+      </w:r>
+      <w:r>
+        <w:rPr>
+          <w:noProof/>
+          <w:lang w:val="el-GR"/>
+        </w:rPr>
+        <w:t xml:space="preserve">σύμφωνα με αυτή τη στήλη. Τέλος δημιουργούμε μια καινούργια στήλη </w:t>
+      </w:r>
+      <w:r>
+        <w:rPr>
+          <w:noProof/>
+        </w:rPr>
+        <w:t>Positivity</w:t>
+      </w:r>
+      <w:r>
+        <w:rPr>
+          <w:noProof/>
+          <w:lang w:val="el-GR"/>
+        </w:rPr>
+        <w:t xml:space="preserve"> </w:t>
+      </w:r>
+      <w:r>
+        <w:rPr>
+          <w:noProof/>
+          <w:lang w:val="el-GR"/>
+        </w:rPr>
+        <w:t xml:space="preserve">που </w:t>
+      </w:r>
+      <w:r>
+        <w:rPr>
+          <w:noProof/>
+          <w:lang w:val="el-GR"/>
+        </w:rPr>
+        <w:t xml:space="preserve">κάθε της γραμμή ισούται με τη διαφορά των </w:t>
+      </w:r>
+      <w:r>
+        <w:rPr>
+          <w:noProof/>
+        </w:rPr>
+        <w:t>Cases</w:t>
+      </w:r>
+      <w:r>
+        <w:rPr>
+          <w:noProof/>
+          <w:lang w:val="el-GR"/>
+        </w:rPr>
+        <w:t xml:space="preserve"> </w:t>
+      </w:r>
+      <w:r>
+        <w:rPr>
+          <w:noProof/>
+          <w:lang w:val="el-GR"/>
+        </w:rPr>
+        <w:t>στην ίδια και την προηγούμενη γραμμή διά</w:t>
+      </w:r>
+      <w:r>
+        <w:rPr>
+          <w:noProof/>
+          <w:lang w:val="el-GR"/>
+        </w:rPr>
+        <w:t xml:space="preserve"> τον αριθμό των </w:t>
+      </w:r>
+      <w:r>
+        <w:rPr>
+          <w:noProof/>
+        </w:rPr>
+        <w:t>daily</w:t>
+      </w:r>
+      <w:r>
+        <w:rPr>
+          <w:noProof/>
+          <w:lang w:val="el-GR"/>
+        </w:rPr>
+        <w:t xml:space="preserve"> </w:t>
+      </w:r>
+      <w:r>
+        <w:rPr>
+          <w:noProof/>
+        </w:rPr>
+        <w:t>tests</w:t>
+      </w:r>
+      <w:r>
+        <w:rPr>
+          <w:noProof/>
+          <w:lang w:val="el-GR"/>
+        </w:rPr>
+        <w:t xml:space="preserve"> </w:t>
+      </w:r>
+      <w:r>
+        <w:rPr>
+          <w:noProof/>
+          <w:lang w:val="el-GR"/>
+        </w:rPr>
+        <w:t>στην ίδια γραμμή επί 100%.</w:t>
+      </w:r>
+    </w:p>
+    <w:p>
+      <w:pPr>
+        <w:rPr>
+          <w:noProof/>
+          <w:lang w:val="el-GR"/>
+        </w:rPr>
+      </w:pPr>
+      <w:r>
+        <w:rPr>
+          <w:noProof/>
+          <w:lang w:val="el-GR"/>
+        </w:rPr>
+        <w:lastRenderedPageBreak/>
+        <w:t xml:space="preserve">Το </w:t>
+      </w:r>
+      <w:r>
+        <w:rPr>
+          <w:noProof/>
+        </w:rPr>
+        <w:t>dataset</w:t>
+      </w:r>
+      <w:r>
+        <w:rPr>
+          <w:noProof/>
+          <w:lang w:val="el-GR"/>
+        </w:rPr>
+        <w:t xml:space="preserve"> </w:t>
+      </w:r>
+      <w:r>
+        <w:rPr>
+          <w:noProof/>
+          <w:lang w:val="el-GR"/>
+        </w:rPr>
+        <w:t>που προκύπτει είναι</w:t>
+      </w:r>
+      <w:r>
+        <w:rPr>
+          <w:noProof/>
+          <w:lang w:val="el-GR"/>
+        </w:rPr>
+        <w:t xml:space="preserve"> </w:t>
+      </w:r>
+      <w:r>
+        <w:rPr>
+          <w:noProof/>
+          <w:lang w:val="el-GR"/>
+        </w:rPr>
+        <w:t>το εξής</w:t>
+      </w:r>
+      <w:r>
+        <w:rPr>
+          <w:noProof/>
+          <w:lang w:val="el-GR"/>
+        </w:rPr>
+        <w:t>:</w:t>
+      </w:r>
+    </w:p>
+    <w:p>
+      <w:pPr>
+        <w:rPr>
+          <w:noProof/>
+          <w:lang w:val="el-GR"/>
+        </w:rPr>
+      </w:pPr>
+      <w:r>
+        <w:rPr>
+          <w:noProof/>
+          <w:lang w:val="el-GR"/>
+        </w:rPr>
+        <w:drawing>
+          <wp:inline distT="0" distB="0" distL="0" distR="0" wp14:anchorId="43F02D44" wp14:editId="700561BE">
+            <wp:extent cx="3105583" cy="2962688"/>
+            <wp:effectExtent l="0" t="0" r="0" b="9525"/>
+            <wp:docPr id="16" name="Picture 16"/>
+            <wp:cNvGraphicFramePr>
+              <a:graphicFrameLocks xmlns:a="http://schemas.openxmlformats.org/drawingml/2006/main" noChangeAspect="1"/>
+            </wp:cNvGraphicFramePr>
+            <a:graphic xmlns:a="http://schemas.openxmlformats.org/drawingml/2006/main">
+              <a:graphicData uri="http://schemas.openxmlformats.org/drawingml/2006/picture">
+                <pic:pic xmlns:pic="http://schemas.openxmlformats.org/drawingml/2006/picture">
+                  <pic:nvPicPr>
+                    <pic:cNvPr id="1" name=""/>
+                    <pic:cNvPicPr/>
+                  </pic:nvPicPr>
+                  <pic:blipFill>
+                    <a:blip r:embed="rId30"/>
+                    <a:stretch>
+                      <a:fillRect/>
+                    </a:stretch>
+                  </pic:blipFill>
+                  <pic:spPr>
+                    <a:xfrm>
+                      <a:off x="0" y="0"/>
+                      <a:ext cx="3105583" cy="2962688"/>
+                    </a:xfrm>
+                    <a:prstGeom prst="rect">
+                      <a:avLst/>
+                    </a:prstGeom>
+                  </pic:spPr>
+                </pic:pic>
+              </a:graphicData>
+            </a:graphic>
+          </wp:inline>
+        </w:drawing>
+      </w:r>
+    </w:p>
+    <w:p>
+      <w:pPr>
+        <w:rPr>
+          <w:noProof/>
+          <w:lang w:val="el-GR"/>
+        </w:rPr>
+      </w:pPr>
+      <w:r>
+        <w:rPr>
+          <w:noProof/>
+          <w:lang w:val="el-GR"/>
+        </w:rPr>
+        <w:t xml:space="preserve">Για να αφαιρέσουμε τις </w:t>
+      </w:r>
+      <w:r>
+        <w:rPr>
+          <w:noProof/>
+        </w:rPr>
+        <w:t>NaN</w:t>
+      </w:r>
+      <w:r>
+        <w:rPr>
+          <w:noProof/>
+          <w:lang w:val="el-GR"/>
+        </w:rPr>
+        <w:t xml:space="preserve"> </w:t>
+      </w:r>
+      <w:r>
+        <w:rPr>
+          <w:noProof/>
+          <w:lang w:val="el-GR"/>
+        </w:rPr>
+        <w:t>τιμές από την στήλη</w:t>
+      </w:r>
+      <w:r>
+        <w:rPr>
+          <w:noProof/>
+          <w:lang w:val="el-GR"/>
+        </w:rPr>
+        <w:t xml:space="preserve"> του </w:t>
+      </w:r>
+      <w:r>
+        <w:rPr>
+          <w:noProof/>
+        </w:rPr>
+        <w:t>Positivity</w:t>
+      </w:r>
+      <w:r>
+        <w:rPr>
+          <w:noProof/>
+          <w:lang w:val="el-GR"/>
+        </w:rPr>
+        <w:t xml:space="preserve"> </w:t>
+      </w:r>
+      <w:r>
+        <w:rPr>
+          <w:noProof/>
+          <w:lang w:val="el-GR"/>
+        </w:rPr>
+        <w:t>χρησιμοποιούμε το παρακάτω κομμάτι κώδικα</w:t>
+      </w:r>
+    </w:p>
+    <w:p>
+      <w:pPr>
+        <w:rPr>
+          <w:noProof/>
+          <w:lang w:val="el-GR"/>
+        </w:rPr>
+      </w:pPr>
+      <w:r>
+        <w:rPr>
+          <w:noProof/>
+          <w:lang w:val="el-GR"/>
+        </w:rPr>
+        <w:drawing>
+          <wp:inline distT="0" distB="0" distL="0" distR="0" wp14:anchorId="7527D0C0" wp14:editId="6A445AA8">
+            <wp:extent cx="5486400" cy="450850"/>
+            <wp:effectExtent l="0" t="0" r="0" b="6350"/>
+            <wp:docPr id="17" name="Picture 17"/>
+            <wp:cNvGraphicFramePr>
+              <a:graphicFrameLocks xmlns:a="http://schemas.openxmlformats.org/drawingml/2006/main" noChangeAspect="1"/>
+            </wp:cNvGraphicFramePr>
+            <a:graphic xmlns:a="http://schemas.openxmlformats.org/drawingml/2006/main">
+              <a:graphicData uri="http://schemas.openxmlformats.org/drawingml/2006/picture">
+                <pic:pic xmlns:pic="http://schemas.openxmlformats.org/drawingml/2006/picture">
+                  <pic:nvPicPr>
+                    <pic:cNvPr id="1" name=""/>
+                    <pic:cNvPicPr/>
+                  </pic:nvPicPr>
+                  <pic:blipFill>
+                    <a:blip r:embed="rId31"/>
+                    <a:stretch>
+                      <a:fillRect/>
+                    </a:stretch>
+                  </pic:blipFill>
+                  <pic:spPr>
+                    <a:xfrm>
+                      <a:off x="0" y="0"/>
+                      <a:ext cx="5486400" cy="450850"/>
+                    </a:xfrm>
+                    <a:prstGeom prst="rect">
+                      <a:avLst/>
+                    </a:prstGeom>
+                  </pic:spPr>
+                </pic:pic>
+              </a:graphicData>
+            </a:graphic>
+          </wp:inline>
+        </w:drawing>
+      </w:r>
+    </w:p>
+    <w:p>
+      <w:pPr>
+        <w:rPr>
+          <w:noProof/>
+          <w:lang w:val="el-GR"/>
+        </w:rPr>
+      </w:pPr>
+      <w:r>
+        <w:rPr>
+          <w:noProof/>
+          <w:lang w:val="el-GR"/>
+        </w:rPr>
+        <w:t xml:space="preserve">Με αυτές τις εντολές κάθε </w:t>
+      </w:r>
+      <w:r>
+        <w:rPr>
+          <w:noProof/>
+        </w:rPr>
+        <w:t>NaN</w:t>
+      </w:r>
+      <w:r>
+        <w:rPr>
+          <w:noProof/>
+          <w:lang w:val="el-GR"/>
+        </w:rPr>
+        <w:t xml:space="preserve"> </w:t>
+      </w:r>
+      <w:r>
+        <w:rPr>
+          <w:noProof/>
+          <w:lang w:val="el-GR"/>
+        </w:rPr>
+        <w:t xml:space="preserve">τιμή όταν χρησιμοποιείται το </w:t>
+      </w:r>
+      <w:r>
+        <w:rPr>
+          <w:noProof/>
+        </w:rPr>
+        <w:t>ffill</w:t>
+      </w:r>
+      <w:r>
+        <w:rPr>
+          <w:noProof/>
+          <w:lang w:val="el-GR"/>
+        </w:rPr>
+        <w:t xml:space="preserve"> </w:t>
+      </w:r>
+      <w:r>
+        <w:rPr>
+          <w:noProof/>
+          <w:lang w:val="el-GR"/>
+        </w:rPr>
+        <w:t>(</w:t>
+      </w:r>
+      <w:r>
+        <w:rPr>
+          <w:noProof/>
+        </w:rPr>
+        <w:t>forward</w:t>
+      </w:r>
+      <w:r>
+        <w:rPr>
+          <w:noProof/>
+          <w:lang w:val="el-GR"/>
+        </w:rPr>
+        <w:t xml:space="preserve"> </w:t>
+      </w:r>
+      <w:r>
+        <w:rPr>
+          <w:noProof/>
+        </w:rPr>
+        <w:t>fill</w:t>
+      </w:r>
+      <w:r>
+        <w:rPr>
+          <w:noProof/>
+          <w:lang w:val="el-GR"/>
+        </w:rPr>
+        <w:t xml:space="preserve">) </w:t>
+      </w:r>
+      <w:r>
+        <w:rPr>
+          <w:noProof/>
+          <w:lang w:val="el-GR"/>
+        </w:rPr>
+        <w:t>παίρνει την τιμή της προηγούμενης γραμμής</w:t>
+      </w:r>
+      <w:r>
+        <w:rPr>
+          <w:noProof/>
+          <w:lang w:val="el-GR"/>
+        </w:rPr>
+        <w:t xml:space="preserve"> στο </w:t>
+      </w:r>
+      <w:r>
+        <w:rPr>
+          <w:noProof/>
+        </w:rPr>
+        <w:t>Positivity</w:t>
+      </w:r>
+      <w:r>
+        <w:rPr>
+          <w:noProof/>
+          <w:lang w:val="el-GR"/>
+        </w:rPr>
+        <w:t xml:space="preserve"> </w:t>
+      </w:r>
+      <w:r>
+        <w:rPr>
+          <w:noProof/>
+        </w:rPr>
+        <w:t>column</w:t>
+      </w:r>
+      <w:r>
+        <w:rPr>
+          <w:noProof/>
+          <w:lang w:val="el-GR"/>
+        </w:rPr>
+        <w:t xml:space="preserve">. </w:t>
+      </w:r>
+      <w:r>
+        <w:rPr>
+          <w:noProof/>
+          <w:lang w:val="el-GR"/>
+        </w:rPr>
+        <w:t xml:space="preserve">Το </w:t>
+      </w:r>
+      <w:r>
+        <w:rPr>
+          <w:noProof/>
+        </w:rPr>
+        <w:t>bfill</w:t>
+      </w:r>
+      <w:r>
+        <w:rPr>
+          <w:noProof/>
+          <w:lang w:val="el-GR"/>
+        </w:rPr>
+        <w:t xml:space="preserve"> (</w:t>
+      </w:r>
+      <w:r>
+        <w:rPr>
+          <w:noProof/>
+        </w:rPr>
+        <w:t>backwards</w:t>
+      </w:r>
+      <w:r>
+        <w:rPr>
+          <w:noProof/>
+          <w:lang w:val="el-GR"/>
+        </w:rPr>
+        <w:t xml:space="preserve"> </w:t>
+      </w:r>
+      <w:r>
+        <w:rPr>
+          <w:noProof/>
+        </w:rPr>
+        <w:t>fill</w:t>
+      </w:r>
+      <w:r>
+        <w:rPr>
+          <w:noProof/>
+          <w:lang w:val="el-GR"/>
+        </w:rPr>
+        <w:t xml:space="preserve">) </w:t>
+      </w:r>
+      <w:r>
+        <w:rPr>
+          <w:noProof/>
+          <w:lang w:val="el-GR"/>
+        </w:rPr>
+        <w:t xml:space="preserve">χρησιμοποιείται για να πάρει τιμή η </w:t>
+      </w:r>
+      <w:r>
+        <w:rPr>
+          <w:noProof/>
+        </w:rPr>
+        <w:t>NaN</w:t>
+      </w:r>
+      <w:r>
+        <w:rPr>
+          <w:noProof/>
+          <w:lang w:val="el-GR"/>
+        </w:rPr>
+        <w:t xml:space="preserve"> </w:t>
+      </w:r>
+      <w:r>
+        <w:rPr>
+          <w:noProof/>
+          <w:lang w:val="el-GR"/>
+        </w:rPr>
+        <w:t>τιμή της γραμμής 0 καθώς δεν έχει προηγούμενη τιμή και παίρνει την τιμή της επόμενης γραμμής (11.1285</w:t>
+      </w:r>
+      <w:r>
+        <w:rPr>
+          <w:noProof/>
+          <w:lang w:val="el-GR"/>
+        </w:rPr>
+        <w:t>27).</w:t>
+      </w:r>
+    </w:p>
+    <w:p>
+      <w:pPr>
+        <w:rPr>
+          <w:noProof/>
+          <w:lang w:val="el-GR"/>
+        </w:rPr>
+      </w:pPr>
+      <w:r>
+        <w:rPr>
+          <w:noProof/>
+          <w:lang w:val="el-GR"/>
+        </w:rPr>
+        <w:t>Το αποτέλεσμα που προκύπτει είναι το εξής</w:t>
+      </w:r>
+      <w:r>
+        <w:rPr>
+          <w:noProof/>
+          <w:lang w:val="el-GR"/>
+        </w:rPr>
+        <w:t>:</w:t>
+      </w:r>
+    </w:p>
+    <w:p>
+      <w:pPr>
+        <w:rPr>
+          <w:noProof/>
+          <w:lang w:val="el-GR"/>
+        </w:rPr>
+      </w:pPr>
+      <w:r>
+        <w:rPr>
+          <w:noProof/>
+          <w:lang w:val="el-GR"/>
+        </w:rPr>
+        <w:drawing>
+          <wp:inline distT="0" distB="0" distL="0" distR="0" wp14:anchorId="781711D8" wp14:editId="1FA2F20C">
+            <wp:extent cx="2781300" cy="2661490"/>
+            <wp:effectExtent l="0" t="0" r="0" b="5715"/>
+            <wp:docPr id="18" name="Picture 18"/>
+            <wp:cNvGraphicFramePr>
+              <a:graphicFrameLocks xmlns:a="http://schemas.openxmlformats.org/drawingml/2006/main" noChangeAspect="1"/>
+            </wp:cNvGraphicFramePr>
+            <a:graphic xmlns:a="http://schemas.openxmlformats.org/drawingml/2006/main">
+              <a:graphicData uri="http://schemas.openxmlformats.org/drawingml/2006/picture">
+                <pic:pic xmlns:pic="http://schemas.openxmlformats.org/drawingml/2006/picture">
+                  <pic:nvPicPr>
+                    <pic:cNvPr id="1" name=""/>
+                    <pic:cNvPicPr/>
+                  </pic:nvPicPr>
+                  <pic:blipFill rotWithShape="1">
+                    <a:blip r:embed="rId32"/>
+                    <a:srcRect t="2508"/>
+                    <a:stretch/>
+                  </pic:blipFill>
+                  <pic:spPr bwMode="auto">
+                    <a:xfrm>
+                      <a:off x="0" y="0"/>
+                      <a:ext cx="2799074" cy="2678498"/>
+                    </a:xfrm>
+                    <a:prstGeom prst="rect">
+                      <a:avLst/>
+                    </a:prstGeom>
+                    <a:ln>
+                      <a:noFill/>
+                    </a:ln>
+                    <a:extLst>
+                      <a:ext uri="{53640926-AAD7-44D8-BBD7-CCE9431645EC}">
+                        <a14:shadowObscured xmlns:a14="http://schemas.microsoft.com/office/drawing/2010/main"/>
+                      </a:ext>
+                    </a:extLst>
+                  </pic:spPr>
+                </pic:pic>
+              </a:graphicData>
+            </a:graphic>
+          </wp:inline>
+        </w:drawing>
+      </w:r>
+    </w:p>
+    <w:p>
+      <w:pPr>
+        <w:rPr>
+          <w:noProof/>
+          <w:lang w:val="el-GR"/>
+        </w:rPr>
+      </w:pPr>
+      <w:r>
+        <w:rPr>
+          <w:noProof/>
+          <w:lang w:val="el-GR"/>
+        </w:rPr>
+        <w:lastRenderedPageBreak/>
+        <w:t xml:space="preserve">Τις </w:t>
+      </w:r>
+      <w:r>
+        <w:rPr>
+          <w:noProof/>
+        </w:rPr>
+        <w:t>NaN</w:t>
+      </w:r>
+      <w:r>
+        <w:rPr>
+          <w:noProof/>
+          <w:lang w:val="el-GR"/>
+        </w:rPr>
+        <w:t xml:space="preserve"> </w:t>
+      </w:r>
+      <w:r>
+        <w:rPr>
+          <w:noProof/>
+          <w:lang w:val="el-GR"/>
+        </w:rPr>
+        <w:t>τιμές στ</w:t>
+      </w:r>
+      <w:r>
+        <w:rPr>
+          <w:noProof/>
+          <w:lang w:val="el-GR"/>
+        </w:rPr>
+        <w:t xml:space="preserve">ην στήλη </w:t>
+      </w:r>
+      <w:r>
+        <w:rPr>
+          <w:noProof/>
+        </w:rPr>
+        <w:t>Daily</w:t>
+      </w:r>
+      <w:r>
+        <w:rPr>
+          <w:noProof/>
+          <w:lang w:val="el-GR"/>
+        </w:rPr>
+        <w:t xml:space="preserve"> </w:t>
+      </w:r>
+      <w:r>
+        <w:rPr>
+          <w:noProof/>
+        </w:rPr>
+        <w:t>tests</w:t>
+      </w:r>
+      <w:r>
+        <w:rPr>
+          <w:noProof/>
+          <w:lang w:val="el-GR"/>
+        </w:rPr>
+        <w:t xml:space="preserve"> </w:t>
+      </w:r>
+      <w:r>
+        <w:rPr>
+          <w:noProof/>
+          <w:lang w:val="el-GR"/>
+        </w:rPr>
+        <w:t xml:space="preserve">δεν μας ενδιαφέρει να τις αλλάξουμε αφού η είσοδος στους παλινδρομητές </w:t>
+      </w:r>
+      <w:r>
+        <w:rPr>
+          <w:noProof/>
+          <w:lang w:val="el-GR"/>
+        </w:rPr>
+        <w:t xml:space="preserve">θα είναι μόνο από την στήλη </w:t>
+      </w:r>
+      <w:r>
+        <w:rPr>
+          <w:noProof/>
+        </w:rPr>
+        <w:t>Positivity</w:t>
+      </w:r>
+      <w:r>
+        <w:rPr>
+          <w:noProof/>
+          <w:lang w:val="el-GR"/>
+        </w:rPr>
+        <w:t>.</w:t>
+      </w:r>
+    </w:p>
+    <w:p>
+      <w:pPr>
+        <w:rPr>
+          <w:noProof/>
+          <w:lang w:val="el-GR"/>
+        </w:rPr>
+      </w:pPr>
+      <w:r>
+        <w:rPr>
+          <w:noProof/>
+          <w:lang w:val="el-GR"/>
+        </w:rPr>
+        <w:drawing>
+          <wp:inline distT="0" distB="0" distL="0" distR="0" wp14:anchorId="56686B03" wp14:editId="51238FE9">
+            <wp:extent cx="5486400" cy="207645"/>
+            <wp:effectExtent l="0" t="0" r="0" b="1905"/>
+            <wp:docPr id="20" name="Picture 20"/>
+            <wp:cNvGraphicFramePr>
+              <a:graphicFrameLocks xmlns:a="http://schemas.openxmlformats.org/drawingml/2006/main" noChangeAspect="1"/>
+            </wp:cNvGraphicFramePr>
+            <a:graphic xmlns:a="http://schemas.openxmlformats.org/drawingml/2006/main">
+              <a:graphicData uri="http://schemas.openxmlformats.org/drawingml/2006/picture">
+                <pic:pic xmlns:pic="http://schemas.openxmlformats.org/drawingml/2006/picture">
+                  <pic:nvPicPr>
+                    <pic:cNvPr id="1" name=""/>
+                    <pic:cNvPicPr/>
+                  </pic:nvPicPr>
+                  <pic:blipFill>
+                    <a:blip r:embed="rId33"/>
+                    <a:stretch>
+                      <a:fillRect/>
+                    </a:stretch>
+                  </pic:blipFill>
+                  <pic:spPr>
+                    <a:xfrm>
+                      <a:off x="0" y="0"/>
+                      <a:ext cx="5486400" cy="207645"/>
+                    </a:xfrm>
+                    <a:prstGeom prst="rect">
+                      <a:avLst/>
+                    </a:prstGeom>
+                  </pic:spPr>
+                </pic:pic>
+              </a:graphicData>
+            </a:graphic>
+          </wp:inline>
+        </w:drawing>
+      </w:r>
+    </w:p>
+    <w:p>
+      <w:pPr>
+        <w:rPr>
+          <w:noProof/>
+          <w:lang w:val="el-GR"/>
+        </w:rPr>
+      </w:pPr>
+      <w:r>
+        <w:rPr>
+          <w:noProof/>
+          <w:lang w:val="el-GR"/>
+        </w:rPr>
+        <w:t xml:space="preserve">Με την </w:t>
+      </w:r>
+      <w:r>
+        <w:rPr>
+          <w:noProof/>
+          <w:lang w:val="el-GR"/>
+        </w:rPr>
+        <w:t xml:space="preserve">εντολή αυτή όλες οι τιμές στην στήλη </w:t>
+      </w:r>
+      <w:r>
+        <w:rPr>
+          <w:noProof/>
+        </w:rPr>
+        <w:t>Positivity</w:t>
+      </w:r>
+      <w:r>
+        <w:rPr>
+          <w:noProof/>
+          <w:lang w:val="el-GR"/>
+        </w:rPr>
+        <w:t xml:space="preserve"> </w:t>
+      </w:r>
+      <w:r>
+        <w:rPr>
+          <w:noProof/>
+          <w:lang w:val="el-GR"/>
+        </w:rPr>
+        <w:t xml:space="preserve">γίνονται </w:t>
+      </w:r>
+      <w:r>
+        <w:rPr>
+          <w:noProof/>
+        </w:rPr>
+        <w:t>map</w:t>
+      </w:r>
+      <w:r>
+        <w:rPr>
+          <w:noProof/>
+          <w:lang w:val="el-GR"/>
+        </w:rPr>
+        <w:t xml:space="preserve"> </w:t>
+      </w:r>
+      <w:r>
+        <w:rPr>
+          <w:noProof/>
+          <w:lang w:val="el-GR"/>
+        </w:rPr>
+        <w:t>μεταξύ το [0, 1].</w:t>
+      </w:r>
+    </w:p>
+    <w:p>
+      <w:pPr>
+        <w:rPr>
+          <w:noProof/>
+        </w:rPr>
+      </w:pPr>
+      <w:r>
+        <w:rPr>
+          <w:noProof/>
+        </w:rPr>
+        <w:drawing>
+          <wp:inline distT="0" distB="0" distL="0" distR="0" wp14:anchorId="209A27C9" wp14:editId="54F50D61">
+            <wp:extent cx="5068007" cy="1495634"/>
+            <wp:effectExtent l="0" t="0" r="0" b="9525"/>
+            <wp:docPr id="21" name="Picture 21"/>
+            <wp:cNvGraphicFramePr>
+              <a:graphicFrameLocks xmlns:a="http://schemas.openxmlformats.org/drawingml/2006/main" noChangeAspect="1"/>
+            </wp:cNvGraphicFramePr>
+            <a:graphic xmlns:a="http://schemas.openxmlformats.org/drawingml/2006/main">
+              <a:graphicData uri="http://schemas.openxmlformats.org/drawingml/2006/picture">
+                <pic:pic xmlns:pic="http://schemas.openxmlformats.org/drawingml/2006/picture">
+                  <pic:nvPicPr>
+                    <pic:cNvPr id="1" name=""/>
+                    <pic:cNvPicPr/>
+                  </pic:nvPicPr>
+                  <pic:blipFill>
+                    <a:blip r:embed="rId34"/>
+                    <a:stretch>
+                      <a:fillRect/>
+                    </a:stretch>
+                  </pic:blipFill>
+                  <pic:spPr>
+                    <a:xfrm>
+                      <a:off x="0" y="0"/>
+                      <a:ext cx="5068007" cy="1495634"/>
+                    </a:xfrm>
+                    <a:prstGeom prst="rect">
+                      <a:avLst/>
+                    </a:prstGeom>
+                  </pic:spPr>
+                </pic:pic>
+              </a:graphicData>
+            </a:graphic>
+          </wp:inline>
+        </w:drawing>
+      </w:r>
+    </w:p>
+    <w:p>
+      <w:pPr>
+        <w:rPr>
+          <w:noProof/>
+          <w:lang w:val="el-GR"/>
+        </w:rPr>
+      </w:pPr>
+      <w:r>
+        <w:rPr>
+          <w:noProof/>
+          <w:lang w:val="el-GR"/>
+        </w:rPr>
+        <w:t xml:space="preserve">Με τις εντολές αυτές αρχικοποιούμε τα </w:t>
+      </w:r>
+      <w:r>
+        <w:rPr>
+          <w:noProof/>
+        </w:rPr>
+        <w:t>train</w:t>
+      </w:r>
+      <w:r>
+        <w:rPr>
+          <w:noProof/>
+          <w:lang w:val="el-GR"/>
+        </w:rPr>
+        <w:t xml:space="preserve"> </w:t>
+      </w:r>
+      <w:r>
+        <w:rPr>
+          <w:noProof/>
+          <w:lang w:val="el-GR"/>
+        </w:rPr>
+        <w:t>και</w:t>
+      </w:r>
+      <w:r>
+        <w:rPr>
+          <w:noProof/>
+          <w:lang w:val="el-GR"/>
+        </w:rPr>
+        <w:t xml:space="preserve"> </w:t>
+      </w:r>
+      <w:r>
+        <w:rPr>
+          <w:noProof/>
+        </w:rPr>
+        <w:t>test</w:t>
+      </w:r>
+      <w:r>
+        <w:rPr>
+          <w:noProof/>
+          <w:lang w:val="el-GR"/>
+        </w:rPr>
+        <w:t xml:space="preserve"> </w:t>
+      </w:r>
+      <w:r>
+        <w:rPr>
+          <w:noProof/>
+        </w:rPr>
+        <w:t>sets</w:t>
+      </w:r>
+      <w:r>
+        <w:rPr>
+          <w:noProof/>
+          <w:lang w:val="el-GR"/>
+        </w:rPr>
+        <w:t xml:space="preserve">, ορίζουμε ότι το </w:t>
+      </w:r>
+      <w:r>
+        <w:rPr>
+          <w:noProof/>
+        </w:rPr>
+        <w:t>datesInterval</w:t>
+      </w:r>
+      <w:r>
+        <w:rPr>
+          <w:noProof/>
+          <w:lang w:val="el-GR"/>
+        </w:rPr>
+        <w:t xml:space="preserve"> </w:t>
+      </w:r>
+      <w:r>
+        <w:rPr>
+          <w:noProof/>
+          <w:lang w:val="el-GR"/>
+        </w:rPr>
+        <w:t xml:space="preserve">ισούται με 3, δηλαδή ότι θα λάβουμε 3 μέρες υπόψιν για την πρόβλεψή μας, και ότι το </w:t>
+      </w:r>
+      <w:r>
+        <w:rPr>
+          <w:noProof/>
+        </w:rPr>
+        <w:t>dateToPredictAfterToday</w:t>
+      </w:r>
+      <w:r>
+        <w:rPr>
+          <w:noProof/>
+          <w:lang w:val="el-GR"/>
+        </w:rPr>
+        <w:t xml:space="preserve"> </w:t>
+      </w:r>
+      <w:r>
+        <w:rPr>
+          <w:noProof/>
+          <w:lang w:val="el-GR"/>
+        </w:rPr>
+        <w:t>ισούται με 3, δηλαδή ότι θέλουμε να κάνουμε πρόβλεψη για 3 μέρες μετά την κάθε μέρα της ανάλυσης</w:t>
+      </w:r>
+      <w:r>
+        <w:rPr>
+          <w:noProof/>
+          <w:lang w:val="el-GR"/>
+        </w:rPr>
+        <w:t xml:space="preserve">. Το </w:t>
+      </w:r>
+      <w:r>
+        <w:rPr>
+          <w:noProof/>
+        </w:rPr>
+        <w:t>splitDateIndex</w:t>
+      </w:r>
+      <w:r>
+        <w:rPr>
+          <w:noProof/>
+          <w:lang w:val="el-GR"/>
+        </w:rPr>
+        <w:t xml:space="preserve"> </w:t>
+      </w:r>
+      <w:r>
+        <w:rPr>
+          <w:noProof/>
+          <w:lang w:val="el-GR"/>
+        </w:rPr>
+        <w:t xml:space="preserve">μας δίνει τη γραμμή όπου υπάρχει η ημερομηνία 01/01/2021 που θέλουμε να ξεκινήσουμε την καθημερινή ανάλυση ώστε να χωρίσουμε τα δεδομένα σε </w:t>
+      </w:r>
+      <w:r>
+        <w:rPr>
+          <w:noProof/>
+        </w:rPr>
+        <w:t>train</w:t>
+      </w:r>
+      <w:r>
+        <w:rPr>
+          <w:noProof/>
+          <w:lang w:val="el-GR"/>
+        </w:rPr>
+        <w:t xml:space="preserve"> </w:t>
+      </w:r>
+      <w:r>
+        <w:rPr>
+          <w:noProof/>
+          <w:lang w:val="el-GR"/>
+        </w:rPr>
+        <w:t xml:space="preserve">και </w:t>
+      </w:r>
+      <w:r>
+        <w:rPr>
+          <w:noProof/>
+        </w:rPr>
+        <w:t>test</w:t>
+      </w:r>
+      <w:r>
+        <w:rPr>
+          <w:noProof/>
+          <w:lang w:val="el-GR"/>
+        </w:rPr>
+        <w:t xml:space="preserve">. </w:t>
+      </w:r>
+      <w:r>
+        <w:rPr>
+          <w:noProof/>
+          <w:lang w:val="el-GR"/>
+        </w:rPr>
+        <w:t xml:space="preserve">Το </w:t>
+      </w:r>
+      <w:r>
+        <w:rPr>
+          <w:noProof/>
+        </w:rPr>
+        <w:t>endDateIndex</w:t>
+      </w:r>
+      <w:r>
+        <w:rPr>
+          <w:noProof/>
+          <w:lang w:val="el-GR"/>
+        </w:rPr>
+        <w:t xml:space="preserve"> </w:t>
+      </w:r>
+      <w:r>
+        <w:rPr>
+          <w:noProof/>
+          <w:lang w:val="el-GR"/>
+        </w:rPr>
+        <w:t xml:space="preserve">αναλόγως το </w:t>
+      </w:r>
+      <w:r>
+        <w:rPr>
+          <w:noProof/>
+        </w:rPr>
+        <w:t>datesInterval</w:t>
+      </w:r>
+      <w:r>
+        <w:rPr>
+          <w:noProof/>
+          <w:lang w:val="el-GR"/>
+        </w:rPr>
+        <w:t xml:space="preserve"> </w:t>
+      </w:r>
+      <w:r>
+        <w:rPr>
+          <w:noProof/>
+          <w:lang w:val="el-GR"/>
+        </w:rPr>
+        <w:t>ισούται με την τελευταία μέρα για την οποία μπορούμε να κάνουμε κάποια ανάλυση.</w:t>
+      </w:r>
+    </w:p>
+    <w:p>
+      <w:pPr>
+        <w:rPr>
+          <w:noProof/>
+          <w:lang w:val="el-GR"/>
+        </w:rPr>
+      </w:pPr>
+      <w:r>
+        <w:rPr>
+          <w:noProof/>
+          <w:lang w:val="el-GR"/>
+        </w:rPr>
+        <w:drawing>
+          <wp:inline distT="0" distB="0" distL="0" distR="0" wp14:anchorId="56E63B87" wp14:editId="59869890">
+            <wp:extent cx="4896533" cy="1514686"/>
+            <wp:effectExtent l="0" t="0" r="0" b="9525"/>
+            <wp:docPr id="32" name="Picture 32"/>
+            <wp:cNvGraphicFramePr>
+              <a:graphicFrameLocks xmlns:a="http://schemas.openxmlformats.org/drawingml/2006/main" noChangeAspect="1"/>
+            </wp:cNvGraphicFramePr>
+            <a:graphic xmlns:a="http://schemas.openxmlformats.org/drawingml/2006/main">
+              <a:graphicData uri="http://schemas.openxmlformats.org/drawingml/2006/picture">
+                <pic:pic xmlns:pic="http://schemas.openxmlformats.org/drawingml/2006/picture">
+                  <pic:nvPicPr>
+                    <pic:cNvPr id="1" name=""/>
+                    <pic:cNvPicPr/>
+                  </pic:nvPicPr>
+                  <pic:blipFill>
+                    <a:blip r:embed="rId35"/>
+                    <a:stretch>
+                      <a:fillRect/>
+                    </a:stretch>
+                  </pic:blipFill>
+                  <pic:spPr>
+                    <a:xfrm>
+                      <a:off x="0" y="0"/>
+                      <a:ext cx="4896533" cy="1514686"/>
+                    </a:xfrm>
+                    <a:prstGeom prst="rect">
+                      <a:avLst/>
+                    </a:prstGeom>
+                  </pic:spPr>
+                </pic:pic>
+              </a:graphicData>
+            </a:graphic>
+          </wp:inline>
+        </w:drawing>
+      </w:r>
+    </w:p>
+    <w:p>
+      <w:pPr>
+        <w:rPr>
+          <w:noProof/>
+          <w:lang w:val="el-GR"/>
+        </w:rPr>
+      </w:pPr>
+      <w:r>
+        <w:rPr>
+          <w:noProof/>
+          <w:lang w:val="el-GR"/>
+        </w:rPr>
+        <w:t xml:space="preserve">Σε αυτό το κομμάτι του κώδικα ορίζουμε τα </w:t>
+      </w:r>
+      <w:r>
+        <w:rPr>
+          <w:noProof/>
+        </w:rPr>
+        <w:t>train</w:t>
+      </w:r>
+      <w:r>
+        <w:rPr>
+          <w:noProof/>
+          <w:lang w:val="el-GR"/>
+        </w:rPr>
+        <w:t xml:space="preserve"> </w:t>
+      </w:r>
+      <w:r>
+        <w:rPr>
+          <w:noProof/>
+          <w:lang w:val="el-GR"/>
+        </w:rPr>
+        <w:t xml:space="preserve">και </w:t>
+      </w:r>
+      <w:r>
+        <w:rPr>
+          <w:noProof/>
+        </w:rPr>
+        <w:t>test</w:t>
+      </w:r>
+      <w:r>
+        <w:rPr>
+          <w:noProof/>
+          <w:lang w:val="el-GR"/>
+        </w:rPr>
+        <w:t xml:space="preserve"> </w:t>
+      </w:r>
+      <w:r>
+        <w:rPr>
+          <w:noProof/>
+        </w:rPr>
+        <w:t>sets</w:t>
+      </w:r>
+      <w:r>
+        <w:rPr>
+          <w:noProof/>
+          <w:lang w:val="el-GR"/>
+        </w:rPr>
+        <w:t xml:space="preserve">. </w:t>
+      </w:r>
+      <w:r>
+        <w:rPr>
+          <w:noProof/>
+          <w:lang w:val="el-GR"/>
+        </w:rPr>
+        <w:t>Για</w:t>
+      </w:r>
+      <w:r>
+        <w:rPr>
+          <w:noProof/>
+          <w:lang w:val="el-GR"/>
+        </w:rPr>
+        <w:t xml:space="preserve"> </w:t>
+      </w:r>
+      <w:r>
+        <w:rPr>
+          <w:noProof/>
+        </w:rPr>
+        <w:t>X</w:t>
+      </w:r>
+      <w:r>
+        <w:rPr>
+          <w:noProof/>
+          <w:lang w:val="el-GR"/>
+        </w:rPr>
+        <w:t>_</w:t>
+      </w:r>
+      <w:r>
+        <w:rPr>
+          <w:noProof/>
+        </w:rPr>
+        <w:t>train</w:t>
+      </w:r>
+      <w:r>
+        <w:rPr>
+          <w:noProof/>
+          <w:lang w:val="el-GR"/>
+        </w:rPr>
+        <w:t xml:space="preserve"> και </w:t>
+      </w:r>
+      <w:r>
+        <w:rPr>
+          <w:noProof/>
+        </w:rPr>
+        <w:t>X</w:t>
+      </w:r>
+      <w:r>
+        <w:rPr>
+          <w:noProof/>
+          <w:lang w:val="el-GR"/>
+        </w:rPr>
+        <w:t>_</w:t>
+      </w:r>
+      <w:r>
+        <w:rPr>
+          <w:noProof/>
+        </w:rPr>
+        <w:t>test</w:t>
+      </w:r>
+      <w:r>
+        <w:rPr>
+          <w:noProof/>
+          <w:lang w:val="el-GR"/>
+        </w:rPr>
+        <w:t xml:space="preserve"> </w:t>
+      </w:r>
+      <w:r>
+        <w:rPr>
+          <w:noProof/>
+          <w:lang w:val="el-GR"/>
+        </w:rPr>
+        <w:t xml:space="preserve">θα ληφθούν υπόψιν </w:t>
+      </w:r>
+      <w:r>
+        <w:rPr>
+          <w:noProof/>
+          <w:lang w:val="el-GR"/>
+        </w:rPr>
+        <w:t xml:space="preserve">για κάθε μέρα που γίνεται ανάλυση οι 3 προηγούμενες με τη διαφορά ότι τα δεδομένα για το </w:t>
+      </w:r>
+      <w:r>
+        <w:rPr>
+          <w:noProof/>
+        </w:rPr>
+        <w:t>X</w:t>
+      </w:r>
+      <w:r>
+        <w:rPr>
+          <w:noProof/>
+          <w:lang w:val="el-GR"/>
+        </w:rPr>
+        <w:t>_</w:t>
+      </w:r>
+      <w:r>
+        <w:rPr>
+          <w:noProof/>
+        </w:rPr>
+        <w:t>test</w:t>
+      </w:r>
+      <w:r>
+        <w:rPr>
+          <w:noProof/>
+          <w:lang w:val="el-GR"/>
+        </w:rPr>
+        <w:t xml:space="preserve"> </w:t>
+      </w:r>
+      <w:r>
+        <w:rPr>
+          <w:noProof/>
+          <w:lang w:val="el-GR"/>
+        </w:rPr>
+        <w:t>ξεκινάνε από 1/1/2021 και μετά.</w:t>
+      </w:r>
+      <w:r>
+        <w:rPr>
+          <w:noProof/>
+          <w:lang w:val="el-GR"/>
+        </w:rPr>
+        <w:t xml:space="preserve"> Για </w:t>
+      </w:r>
+      <w:r>
+        <w:rPr>
+          <w:noProof/>
+        </w:rPr>
+        <w:t>y</w:t>
+      </w:r>
+      <w:r>
+        <w:rPr>
+          <w:noProof/>
+          <w:lang w:val="el-GR"/>
+        </w:rPr>
+        <w:t>_</w:t>
+      </w:r>
+      <w:r>
+        <w:rPr>
+          <w:noProof/>
+        </w:rPr>
+        <w:t>train</w:t>
+      </w:r>
+      <w:r>
+        <w:rPr>
+          <w:noProof/>
+          <w:lang w:val="el-GR"/>
+        </w:rPr>
+        <w:t xml:space="preserve"> </w:t>
+      </w:r>
+      <w:r>
+        <w:rPr>
+          <w:noProof/>
+          <w:lang w:val="el-GR"/>
+        </w:rPr>
+        <w:t xml:space="preserve">και </w:t>
+      </w:r>
+      <w:r>
+        <w:rPr>
+          <w:noProof/>
+        </w:rPr>
+        <w:t>y</w:t>
+      </w:r>
+      <w:r>
+        <w:rPr>
+          <w:noProof/>
+          <w:lang w:val="el-GR"/>
+        </w:rPr>
+        <w:t>_</w:t>
+      </w:r>
+      <w:r>
+        <w:rPr>
+          <w:noProof/>
+        </w:rPr>
+        <w:t>test</w:t>
+      </w:r>
+      <w:r>
+        <w:rPr>
+          <w:noProof/>
+          <w:lang w:val="el-GR"/>
+        </w:rPr>
+        <w:t xml:space="preserve"> </w:t>
+      </w:r>
+      <w:r>
+        <w:rPr>
+          <w:noProof/>
+          <w:lang w:val="el-GR"/>
+        </w:rPr>
+        <w:t xml:space="preserve">θα ληφθεί υπόψιν για κάθε μέρα που γίνεται ανάλυση η τιμή του </w:t>
+      </w:r>
+      <w:r>
+        <w:rPr>
+          <w:noProof/>
+        </w:rPr>
+        <w:t>Positivity</w:t>
+      </w:r>
+      <w:r>
+        <w:rPr>
+          <w:noProof/>
+          <w:lang w:val="el-GR"/>
+        </w:rPr>
+        <w:t xml:space="preserve"> </w:t>
+      </w:r>
+      <w:r>
+        <w:rPr>
+          <w:noProof/>
+          <w:lang w:val="el-GR"/>
+        </w:rPr>
+        <w:t>3 μέρες μετά.</w:t>
+      </w:r>
+    </w:p>
+    <w:p>
+      <w:pPr>
+        <w:rPr>
+          <w:noProof/>
+          <w:lang w:val="el-GR"/>
+        </w:rPr>
+      </w:pPr>
+      <w:r>
+        <w:rPr>
+          <w:noProof/>
+          <w:lang w:val="el-GR"/>
+        </w:rPr>
+        <w:t xml:space="preserve">Άρα για είσοδο έχουμε κάθε φορά 3 μέρες </w:t>
+      </w:r>
+      <w:r>
+        <w:rPr>
+          <w:noProof/>
+        </w:rPr>
+        <w:t>positivity</w:t>
+      </w:r>
+      <w:r>
+        <w:rPr>
+          <w:noProof/>
+          <w:lang w:val="el-GR"/>
+        </w:rPr>
+        <w:t xml:space="preserve"> </w:t>
+      </w:r>
+      <w:r>
+        <w:rPr>
+          <w:noProof/>
+          <w:lang w:val="el-GR"/>
+        </w:rPr>
+        <w:t xml:space="preserve">πριν την ημέρα της ανάλυσης και ως έξοδο έχουμε το </w:t>
+      </w:r>
+      <w:r>
+        <w:rPr>
+          <w:noProof/>
+        </w:rPr>
+        <w:t>positivity</w:t>
+      </w:r>
+      <w:r>
+        <w:rPr>
+          <w:noProof/>
+          <w:lang w:val="el-GR"/>
+        </w:rPr>
+        <w:t xml:space="preserve"> </w:t>
+      </w:r>
+      <w:r>
+        <w:rPr>
+          <w:noProof/>
+          <w:lang w:val="el-GR"/>
+        </w:rPr>
+        <w:t>3 μέρες μετά την ημέρα της ανάλυσης.</w:t>
+      </w:r>
+    </w:p>
+    <w:p>
+      <w:pPr>
+        <w:rPr>
+          <w:noProof/>
+          <w:lang w:val="el-GR"/>
+        </w:rPr>
+      </w:pPr>
+      <w:r>
+        <w:rPr>
+          <w:noProof/>
+          <w:lang w:val="el-GR"/>
+        </w:rPr>
+        <w:lastRenderedPageBreak/>
+        <w:drawing>
+          <wp:inline distT="0" distB="0" distL="0" distR="0" wp14:anchorId="60B74E51" wp14:editId="7344653F">
+            <wp:extent cx="4772691" cy="1810003"/>
+            <wp:effectExtent l="0" t="0" r="0" b="0"/>
+            <wp:docPr id="33" name="Picture 33"/>
+            <wp:cNvGraphicFramePr>
+              <a:graphicFrameLocks xmlns:a="http://schemas.openxmlformats.org/drawingml/2006/main" noChangeAspect="1"/>
+            </wp:cNvGraphicFramePr>
+            <a:graphic xmlns:a="http://schemas.openxmlformats.org/drawingml/2006/main">
+              <a:graphicData uri="http://schemas.openxmlformats.org/drawingml/2006/picture">
+                <pic:pic xmlns:pic="http://schemas.openxmlformats.org/drawingml/2006/picture">
+                  <pic:nvPicPr>
+                    <pic:cNvPr id="1" name=""/>
+                    <pic:cNvPicPr/>
+                  </pic:nvPicPr>
+                  <pic:blipFill>
+                    <a:blip r:embed="rId36"/>
+                    <a:stretch>
+                      <a:fillRect/>
+                    </a:stretch>
+                  </pic:blipFill>
+                  <pic:spPr>
+                    <a:xfrm>
+                      <a:off x="0" y="0"/>
+                      <a:ext cx="4772691" cy="1810003"/>
+                    </a:xfrm>
+                    <a:prstGeom prst="rect">
+                      <a:avLst/>
+                    </a:prstGeom>
+                  </pic:spPr>
+                </pic:pic>
+              </a:graphicData>
+            </a:graphic>
+          </wp:inline>
+        </w:drawing>
+      </w:r>
+    </w:p>
+    <w:p>
+      <w:pPr>
+        <w:rPr>
+          <w:noProof/>
+          <w:lang w:val="el-GR"/>
+        </w:rPr>
+      </w:pPr>
+      <w:r>
+        <w:rPr>
+          <w:noProof/>
+          <w:lang w:val="el-GR"/>
+        </w:rPr>
+        <w:t xml:space="preserve">Με αυτό το κομμάτι κώδικα μετατρέπουμε τις λίστες σε </w:t>
+      </w:r>
+      <w:r>
+        <w:rPr>
+          <w:noProof/>
+        </w:rPr>
+        <w:t>numpy</w:t>
+      </w:r>
+      <w:r>
+        <w:rPr>
+          <w:noProof/>
+          <w:lang w:val="el-GR"/>
+        </w:rPr>
+        <w:t xml:space="preserve"> </w:t>
+      </w:r>
+      <w:r>
+        <w:rPr>
+          <w:noProof/>
+        </w:rPr>
+        <w:t>arrays</w:t>
+      </w:r>
+      <w:r>
+        <w:rPr>
+          <w:noProof/>
+          <w:lang w:val="el-GR"/>
+        </w:rPr>
+        <w:t xml:space="preserve"> </w:t>
+      </w:r>
+      <w:r>
+        <w:rPr>
+          <w:noProof/>
+          <w:lang w:val="el-GR"/>
+        </w:rPr>
+        <w:t xml:space="preserve">αφού είναι πολύ πιο αποδοτικά από τις λίστες τις </w:t>
+      </w:r>
+      <w:r>
+        <w:rPr>
+          <w:noProof/>
+        </w:rPr>
+        <w:t>python</w:t>
+      </w:r>
+      <w:r>
+        <w:rPr>
+          <w:noProof/>
+          <w:lang w:val="el-GR"/>
+        </w:rPr>
+        <w:t xml:space="preserve"> </w:t>
+      </w:r>
+      <w:r>
+        <w:rPr>
+          <w:noProof/>
+          <w:lang w:val="el-GR"/>
+        </w:rPr>
+        <w:t>για πράξεις και είναι ο μόνος αποδεκτός τύπος για τους παλινδρομητές.</w:t>
+      </w:r>
+    </w:p>
+    <w:p>
+      <w:pPr>
+        <w:rPr>
+          <w:noProof/>
+          <w:lang w:val="el-GR"/>
+        </w:rPr>
+      </w:pPr>
+      <w:r>
+        <w:rPr>
+          <w:noProof/>
+          <w:lang w:val="el-GR"/>
+        </w:rPr>
+        <w:t xml:space="preserve">Ύστερα για το </w:t>
+      </w:r>
+      <w:r>
+        <w:rPr>
+          <w:noProof/>
+        </w:rPr>
+        <w:t>RNN</w:t>
+      </w:r>
+      <w:r>
+        <w:rPr>
+          <w:noProof/>
+          <w:lang w:val="el-GR"/>
+        </w:rPr>
+        <w:t xml:space="preserve"> </w:t>
+      </w:r>
+      <w:r>
+        <w:rPr>
+          <w:noProof/>
+          <w:lang w:val="el-GR"/>
+        </w:rPr>
+        <w:t xml:space="preserve">πρέπει να κάνουμε ένα </w:t>
+      </w:r>
+      <w:r>
+        <w:rPr>
+          <w:noProof/>
+        </w:rPr>
+        <w:t>reshape</w:t>
+      </w:r>
+      <w:r>
+        <w:rPr>
+          <w:noProof/>
+          <w:lang w:val="el-GR"/>
+        </w:rPr>
+        <w:t xml:space="preserve"> </w:t>
+      </w:r>
+      <w:r>
+        <w:rPr>
+          <w:noProof/>
+          <w:lang w:val="el-GR"/>
+        </w:rPr>
+        <w:t xml:space="preserve">των δεδομένων εισόδου του </w:t>
+      </w:r>
+      <w:r>
+        <w:rPr>
+          <w:noProof/>
+        </w:rPr>
+        <w:t>training</w:t>
+      </w:r>
+      <w:r>
+        <w:rPr>
+          <w:noProof/>
+          <w:lang w:val="el-GR"/>
+        </w:rPr>
+        <w:t xml:space="preserve"> </w:t>
+      </w:r>
+      <w:r>
+        <w:rPr>
+          <w:noProof/>
+          <w:lang w:val="el-GR"/>
+        </w:rPr>
+        <w:t xml:space="preserve">και του </w:t>
+      </w:r>
+      <w:r>
+        <w:rPr>
+          <w:noProof/>
+        </w:rPr>
+        <w:t>testing</w:t>
+      </w:r>
+      <w:r>
+        <w:rPr>
+          <w:noProof/>
+          <w:lang w:val="el-GR"/>
+        </w:rPr>
+        <w:t xml:space="preserve"> </w:t>
+      </w:r>
+      <w:r>
+        <w:rPr>
+          <w:noProof/>
+          <w:lang w:val="el-GR"/>
+        </w:rPr>
+        <w:t>καθώς πρ</w:t>
+      </w:r>
+      <w:r>
+        <w:rPr>
+          <w:noProof/>
+          <w:lang w:val="el-GR"/>
+        </w:rPr>
+        <w:t xml:space="preserve">έπει να είναι σε κατάλληλη μορφή για να δοθούν στο νευρωνικό δίκτυο. </w:t>
+      </w:r>
+      <w:r>
+        <w:rPr>
+          <w:noProof/>
+          <w:lang w:val="el-GR"/>
+        </w:rPr>
+        <w:t xml:space="preserve">Η πρόσθετη διάσταση μεγέθους 1 </w:t>
+      </w:r>
+      <w:r>
+        <w:rPr>
+          <w:noProof/>
+          <w:lang w:val="el-GR"/>
+        </w:rPr>
+        <w:t xml:space="preserve">στο τέλος </w:t>
+      </w:r>
+      <w:r>
+        <w:rPr>
+          <w:noProof/>
+          <w:lang w:val="el-GR"/>
+        </w:rPr>
+        <w:t>αντιπροσωπεύει έναν πρόσθετο άξονα, ο οποίος είναι χρήσιμος για την εισαγωγή ακολουθιών σε ένα επαναλαμβανόμενο νευρωνικό δίκτυο.</w:t>
+      </w:r>
+    </w:p>
+    <w:p>
+      <w:pPr>
+        <w:rPr>
+          <w:noProof/>
+          <w:lang w:val="el-GR"/>
+        </w:rPr>
+      </w:pPr>
+      <w:r>
+        <w:rPr>
+          <w:noProof/>
+          <w:lang w:val="el-GR"/>
+        </w:rPr>
+        <w:t xml:space="preserve">Για την είσοδο στον παλινδρομητή </w:t>
+      </w:r>
+      <w:r>
+        <w:rPr>
+          <w:noProof/>
+        </w:rPr>
+        <w:t>SVM</w:t>
+      </w:r>
+      <w:r>
+        <w:rPr>
+          <w:noProof/>
+          <w:lang w:val="el-GR"/>
+        </w:rPr>
+        <w:t xml:space="preserve"> </w:t>
+      </w:r>
+      <w:r>
+        <w:rPr>
+          <w:noProof/>
+          <w:lang w:val="el-GR"/>
+        </w:rPr>
+        <w:t xml:space="preserve">ακολουθούμε την ίδια διαδικασία μόνο που το </w:t>
+      </w:r>
+      <w:r>
+        <w:rPr>
+          <w:noProof/>
+          <w:lang w:val="el-GR"/>
+        </w:rPr>
+        <w:t>-</w:t>
+      </w:r>
+      <w:r>
+        <w:rPr>
+          <w:noProof/>
+          <w:lang w:val="el-GR"/>
+        </w:rPr>
+        <w:t xml:space="preserve">1 σε αυτή την περίπτωση χρησιμοποιείται </w:t>
+      </w:r>
+      <w:r>
+        <w:rPr>
+          <w:noProof/>
+          <w:lang w:val="el-GR"/>
+        </w:rPr>
+        <w:t xml:space="preserve">ως μία από τις διαστάσεις </w:t>
+      </w:r>
+      <w:r>
+        <w:rPr>
+          <w:noProof/>
+          <w:lang w:val="el-GR"/>
+        </w:rPr>
+        <w:t xml:space="preserve">κι </w:t>
+      </w:r>
+      <w:r>
+        <w:rPr>
+          <w:noProof/>
+          <w:lang w:val="el-GR"/>
+        </w:rPr>
+        <w:t>επιτρέπει στη NumPy να υπολογίζει αυτόματα το μέγεθος αυτής της διάστασης βάσει των άλλων διαστάσεων και του συνολικού αριθμού των στοιχείων του πίνακα.</w:t>
+      </w:r>
+    </w:p>
+    <w:p>
+      <w:pPr>
+        <w:rPr>
+          <w:noProof/>
+        </w:rPr>
+      </w:pPr>
+      <w:r>
+        <w:rPr>
+          <w:noProof/>
+          <w:lang w:val="el-GR"/>
+        </w:rPr>
+        <w:drawing>
+          <wp:inline distT="0" distB="0" distL="0" distR="0" wp14:anchorId="482005D5" wp14:editId="0F8C9DCA">
+            <wp:extent cx="5258534" cy="2067213"/>
+            <wp:effectExtent l="0" t="0" r="0" b="9525"/>
+            <wp:docPr id="34" name="Picture 34"/>
+            <wp:cNvGraphicFramePr>
+              <a:graphicFrameLocks xmlns:a="http://schemas.openxmlformats.org/drawingml/2006/main" noChangeAspect="1"/>
+            </wp:cNvGraphicFramePr>
+            <a:graphic xmlns:a="http://schemas.openxmlformats.org/drawingml/2006/main">
+              <a:graphicData uri="http://schemas.openxmlformats.org/drawingml/2006/picture">
+                <pic:pic xmlns:pic="http://schemas.openxmlformats.org/drawingml/2006/picture">
+                  <pic:nvPicPr>
+                    <pic:cNvPr id="1" name=""/>
+                    <pic:cNvPicPr/>
+                  </pic:nvPicPr>
+                  <pic:blipFill>
+                    <a:blip r:embed="rId37"/>
+                    <a:stretch>
+                      <a:fillRect/>
+                    </a:stretch>
+                  </pic:blipFill>
+                  <pic:spPr>
+                    <a:xfrm>
+                      <a:off x="0" y="0"/>
+                      <a:ext cx="5258534" cy="2067213"/>
+                    </a:xfrm>
+                    <a:prstGeom prst="rect">
+                      <a:avLst/>
+                    </a:prstGeom>
+                  </pic:spPr>
+                </pic:pic>
+              </a:graphicData>
+            </a:graphic>
+          </wp:inline>
+        </w:drawing>
+      </w:r>
+    </w:p>
+    <w:p>
+      <w:pPr>
+        <w:rPr>
+          <w:lang w:val="el-GR"/>
+        </w:rPr>
+      </w:pPr>
+      <w:r>
+        <w:rPr>
+          <w:lang w:val="el-GR"/>
+        </w:rPr>
+        <w:t xml:space="preserve">Για </w:t>
+      </w:r>
+      <w:r>
+        <w:t>RNN</w:t>
+      </w:r>
+      <w:r>
+        <w:rPr>
+          <w:lang w:val="el-GR"/>
+        </w:rPr>
+        <w:t xml:space="preserve"> </w:t>
+      </w:r>
+      <w:r>
+        <w:rPr>
+          <w:lang w:val="el-GR"/>
+        </w:rPr>
+        <w:t xml:space="preserve">νευρωνικό δίκτυο χρησιμοποιήσαμε το </w:t>
+      </w:r>
+      <w:r>
+        <w:t>LSTM</w:t>
+      </w:r>
+      <w:r>
+        <w:rPr>
+          <w:lang w:val="el-GR"/>
+        </w:rPr>
+        <w:t xml:space="preserve"> </w:t>
+      </w:r>
+      <w:r>
+        <w:rPr>
+          <w:lang w:val="el-GR"/>
+        </w:rPr>
+        <w:t>το οποίο βοηθάε</w:t>
+      </w:r>
+      <w:r>
+        <w:rPr>
+          <w:lang w:val="el-GR"/>
+        </w:rPr>
+        <w:t xml:space="preserve">ι στο πρόβλημα των παραδοσιακών </w:t>
+      </w:r>
+      <w:r>
+        <w:t>RNNs</w:t>
+      </w:r>
+      <w:r>
+        <w:rPr>
+          <w:lang w:val="el-GR"/>
+        </w:rPr>
+        <w:t xml:space="preserve"> </w:t>
+      </w:r>
+      <w:r>
+        <w:rPr>
+          <w:lang w:val="el-GR"/>
+        </w:rPr>
+        <w:t xml:space="preserve">που έχουν </w:t>
+      </w:r>
+      <w:r>
+        <w:rPr>
+          <w:lang w:val="el-GR"/>
+        </w:rPr>
+        <w:t xml:space="preserve">πολύ μικρή μνήμη και το πρόβλημα των </w:t>
+      </w:r>
+      <w:r>
+        <w:t>vanishing</w:t>
+      </w:r>
+      <w:r>
+        <w:rPr>
+          <w:lang w:val="el-GR"/>
+        </w:rPr>
+        <w:t xml:space="preserve"> </w:t>
+      </w:r>
+      <w:r>
+        <w:rPr>
+          <w:lang w:val="el-GR"/>
+        </w:rPr>
+        <w:t xml:space="preserve">και </w:t>
+      </w:r>
+      <w:r>
+        <w:t>exploding</w:t>
+      </w:r>
+      <w:r>
+        <w:rPr>
+          <w:lang w:val="el-GR"/>
+        </w:rPr>
+        <w:t xml:space="preserve"> </w:t>
+      </w:r>
+      <w:r>
+        <w:t>gradients</w:t>
+      </w:r>
+      <w:r>
+        <w:rPr>
+          <w:lang w:val="el-GR"/>
+        </w:rPr>
+        <w:t>.</w:t>
+      </w:r>
+      <w:r>
+        <w:rPr>
+          <w:lang w:val="el-GR"/>
+        </w:rPr>
+        <w:t xml:space="preserve"> </w:t>
+      </w:r>
+      <w:r>
+        <w:rPr>
+          <w:lang w:val="el-GR"/>
+        </w:rPr>
+        <w:t xml:space="preserve">Η αρχιτεκτονική </w:t>
+      </w:r>
+      <w:r>
+        <w:rPr>
+          <w:lang w:val="el-GR"/>
+        </w:rPr>
+        <w:t xml:space="preserve">που χρησιμοποιήθηκε τελικά είναι μια συνηθισμένη δομή για </w:t>
+      </w:r>
+      <w:r>
+        <w:t>LSTM</w:t>
+      </w:r>
+      <w:r>
+        <w:rPr>
+          <w:lang w:val="el-GR"/>
+        </w:rPr>
+        <w:t xml:space="preserve"> </w:t>
+      </w:r>
+      <w:r>
+        <w:rPr>
+          <w:lang w:val="el-GR"/>
+        </w:rPr>
+        <w:t>όπου στην συγκεκριμένη περίπτωση αποτελείται</w:t>
+      </w:r>
+      <w:r>
+        <w:rPr>
+          <w:lang w:val="el-GR"/>
+        </w:rPr>
+        <w:t xml:space="preserve"> </w:t>
+      </w:r>
+      <w:r>
+        <w:rPr>
+          <w:lang w:val="el-GR"/>
+        </w:rPr>
+        <w:t>από</w:t>
+      </w:r>
+      <w:r>
+        <w:rPr>
+          <w:lang w:val="el-GR"/>
+        </w:rPr>
+        <w:t xml:space="preserve"> </w:t>
+      </w:r>
+      <w:r>
+        <w:rPr>
+          <w:lang w:val="el-GR"/>
+        </w:rPr>
+        <w:t xml:space="preserve">4 επίπεδα </w:t>
+      </w:r>
+      <w:r>
+        <w:t>LSTM</w:t>
+      </w:r>
+      <w:r>
+        <w:rPr>
+          <w:lang w:val="el-GR"/>
+        </w:rPr>
+        <w:t xml:space="preserve"> </w:t>
+      </w:r>
+      <w:r>
+        <w:rPr>
+          <w:lang w:val="el-GR"/>
+        </w:rPr>
+        <w:t>με 100 νευρώνες το κάθε ένα</w:t>
+      </w:r>
+      <w:r>
+        <w:rPr>
+          <w:lang w:val="el-GR"/>
+        </w:rPr>
+        <w:t xml:space="preserve">, </w:t>
+      </w:r>
+      <w:r>
+        <w:rPr>
+          <w:lang w:val="el-GR"/>
+        </w:rPr>
+        <w:t xml:space="preserve">3 </w:t>
+      </w:r>
+      <w:r>
+        <w:t>dropout</w:t>
+      </w:r>
+      <w:r>
+        <w:rPr>
+          <w:lang w:val="el-GR"/>
+        </w:rPr>
+        <w:t xml:space="preserve"> </w:t>
+      </w:r>
+      <w:r>
+        <w:rPr>
+          <w:lang w:val="el-GR"/>
+        </w:rPr>
+        <w:t xml:space="preserve">επίπεδα για να αποφευχθεί το </w:t>
+      </w:r>
+      <w:r>
+        <w:t>overfitting</w:t>
+      </w:r>
+      <w:r>
+        <w:rPr>
+          <w:lang w:val="el-GR"/>
+        </w:rPr>
+        <w:t xml:space="preserve"> κι ένα </w:t>
+      </w:r>
+      <w:r>
+        <w:t>Dense</w:t>
+      </w:r>
+      <w:r>
+        <w:rPr>
+          <w:lang w:val="el-GR"/>
+        </w:rPr>
+        <w:t xml:space="preserve"> </w:t>
+      </w:r>
+      <w:r>
+        <w:rPr>
+          <w:lang w:val="el-GR"/>
+        </w:rPr>
+        <w:t>επίπεδο με ένα νευρώνα.</w:t>
+      </w:r>
+      <w:r>
+        <w:rPr>
+          <w:lang w:val="el-GR"/>
+        </w:rPr>
+        <w:t xml:space="preserve"> </w:t>
+      </w:r>
+      <w:r>
+        <w:rPr>
+          <w:lang w:val="el-GR"/>
+        </w:rPr>
+        <w:t xml:space="preserve">Η βελτιστοποίηση Adam είναι μια </w:t>
+      </w:r>
+      <w:r>
+        <w:t>sgd</w:t>
+      </w:r>
+      <w:r>
+        <w:rPr>
+          <w:lang w:val="el-GR"/>
+        </w:rPr>
+        <w:t xml:space="preserve"> (</w:t>
+      </w:r>
+      <w:r>
+        <w:t>stochastic</w:t>
+      </w:r>
+      <w:r>
+        <w:rPr>
+          <w:lang w:val="el-GR"/>
+        </w:rPr>
+        <w:t xml:space="preserve"> </w:t>
+      </w:r>
+      <w:r>
+        <w:t>gradient</w:t>
+      </w:r>
+      <w:r>
+        <w:rPr>
+          <w:lang w:val="el-GR"/>
+        </w:rPr>
+        <w:t xml:space="preserve"> </w:t>
+      </w:r>
+      <w:r>
+        <w:t>descent</w:t>
+      </w:r>
+      <w:r>
+        <w:rPr>
+          <w:lang w:val="el-GR"/>
+        </w:rPr>
+        <w:t xml:space="preserve">) </w:t>
+      </w:r>
+      <w:r>
+        <w:rPr>
+          <w:lang w:val="el-GR"/>
+        </w:rPr>
+        <w:t>μέθοδος</w:t>
+      </w:r>
+      <w:r>
+        <w:rPr>
+          <w:lang w:val="el-GR"/>
+        </w:rPr>
+        <w:t xml:space="preserve"> που βασίζεται στην προσαρμοστική εκτίμηση των ροπών πρώτης και δεύτερης τάξης.</w:t>
+      </w:r>
+      <w:r>
+        <w:rPr>
+          <w:lang w:val="el-GR"/>
+        </w:rPr>
+        <w:t xml:space="preserve"> </w:t>
+      </w:r>
+      <w:r>
+        <w:rPr>
+          <w:lang w:val="el-GR"/>
+        </w:rPr>
+        <w:t xml:space="preserve">Ως σφάλμα για το </w:t>
+      </w:r>
+      <w:r>
+        <w:t>training</w:t>
+      </w:r>
+      <w:r>
+        <w:rPr>
+          <w:lang w:val="el-GR"/>
+        </w:rPr>
+        <w:t xml:space="preserve"> </w:t>
+      </w:r>
+      <w:r>
+        <w:rPr>
+          <w:lang w:val="el-GR"/>
+        </w:rPr>
+        <w:t xml:space="preserve">χρησιμοποιήθηκε το </w:t>
+      </w:r>
+      <w:r>
+        <w:t>mean</w:t>
+      </w:r>
+      <w:r>
+        <w:rPr>
+          <w:lang w:val="el-GR"/>
+        </w:rPr>
+        <w:t xml:space="preserve"> </w:t>
+      </w:r>
+      <w:r>
+        <w:t>squared</w:t>
+      </w:r>
+      <w:r>
+        <w:rPr>
+          <w:lang w:val="el-GR"/>
+        </w:rPr>
+        <w:t xml:space="preserve"> </w:t>
+      </w:r>
+      <w:r>
+        <w:t>error</w:t>
+      </w:r>
+      <w:r>
+        <w:rPr>
+          <w:lang w:val="el-GR"/>
+        </w:rPr>
+        <w:t>.</w:t>
+      </w:r>
+    </w:p>
+    <w:p>
+      <w:pPr>
+        <w:rPr>
+          <w:lang w:val="el-GR"/>
+        </w:rPr>
+      </w:pPr>
+      <w:r>
+        <w:rPr>
+          <w:lang w:val="el-GR"/>
+        </w:rPr>
+        <w:lastRenderedPageBreak/>
+        <w:drawing>
+          <wp:inline distT="0" distB="0" distL="0" distR="0" wp14:anchorId="17CF6ADB" wp14:editId="0B430E75">
+            <wp:extent cx="2295845" cy="514422"/>
+            <wp:effectExtent l="0" t="0" r="0" b="0"/>
+            <wp:docPr id="35" name="Picture 35"/>
+            <wp:cNvGraphicFramePr>
+              <a:graphicFrameLocks xmlns:a="http://schemas.openxmlformats.org/drawingml/2006/main" noChangeAspect="1"/>
+            </wp:cNvGraphicFramePr>
+            <a:graphic xmlns:a="http://schemas.openxmlformats.org/drawingml/2006/main">
+              <a:graphicData uri="http://schemas.openxmlformats.org/drawingml/2006/picture">
+                <pic:pic xmlns:pic="http://schemas.openxmlformats.org/drawingml/2006/picture">
+                  <pic:nvPicPr>
+                    <pic:cNvPr id="1" name=""/>
+                    <pic:cNvPicPr/>
+                  </pic:nvPicPr>
+                  <pic:blipFill>
+                    <a:blip r:embed="rId38"/>
+                    <a:stretch>
+                      <a:fillRect/>
+                    </a:stretch>
+                  </pic:blipFill>
+                  <pic:spPr>
+                    <a:xfrm>
+                      <a:off x="0" y="0"/>
+                      <a:ext cx="2295845" cy="514422"/>
+                    </a:xfrm>
+                    <a:prstGeom prst="rect">
+                      <a:avLst/>
+                    </a:prstGeom>
+                  </pic:spPr>
+                </pic:pic>
+              </a:graphicData>
+            </a:graphic>
+          </wp:inline>
+        </w:drawing>
+      </w:r>
+    </w:p>
+    <w:p>
+      <w:pPr>
+        <w:rPr>
+          <w:lang w:val="el-GR"/>
+        </w:rPr>
+      </w:pPr>
+      <w:r>
+        <w:rPr>
+          <w:lang w:val="el-GR"/>
+        </w:rPr>
+        <w:t xml:space="preserve">Για τον </w:t>
+      </w:r>
+      <w:r>
+        <w:t>SVM</w:t>
+      </w:r>
+      <w:r>
+        <w:rPr>
+          <w:lang w:val="el-GR"/>
+        </w:rPr>
+        <w:t xml:space="preserve"> </w:t>
+      </w:r>
+      <w:r>
+        <w:rPr>
+          <w:lang w:val="el-GR"/>
+        </w:rPr>
+        <w:t xml:space="preserve">παλινδρομητή χρησιμοποιήθηκε η κλάση </w:t>
+      </w:r>
+      <w:r>
+        <w:t>SVR</w:t>
+      </w:r>
+      <w:r>
+        <w:rPr>
+          <w:lang w:val="el-GR"/>
+        </w:rPr>
+        <w:t xml:space="preserve"> </w:t>
+      </w:r>
+      <w:r>
+        <w:rPr>
+          <w:lang w:val="el-GR"/>
+        </w:rPr>
+        <w:t xml:space="preserve">με τον πυρήνα </w:t>
+      </w:r>
+      <w:r>
+        <w:t>rbf</w:t>
+      </w:r>
+      <w:r>
+        <w:rPr>
+          <w:lang w:val="el-GR"/>
+        </w:rPr>
+        <w:t>.</w:t>
+      </w:r>
+      <w:r>
+        <w:rPr>
+          <w:lang w:val="el-GR"/>
+        </w:rPr>
+        <w:t xml:space="preserve"> </w:t>
+      </w:r>
+      <w:r>
+        <w:rPr>
+          <w:lang w:val="el-GR"/>
+        </w:rPr>
+        <w:t>Οι πυρήνες RBF τοποθετούν μια συνάρτηση ακτινικής βάσης με κέντρο κάθε σημείο και στη συνέχεια εκτελούν γραμμικούς χειρισμούς για να αντιστοιχίσουν τα σημεία σε χώρους υψηλότερων διαστάσεων που είναι ευκολότερο να διαχωριστούν.</w:t>
+      </w:r>
+    </w:p>
+    <w:p>
+      <w:pPr>
+        <w:rPr>
+          <w:lang w:val="el-GR"/>
+        </w:rPr>
+      </w:pPr>
+      <w:r>
+        <w:rPr>
+          <w:lang w:val="el-GR"/>
+        </w:rPr>
+        <w:drawing>
+          <wp:inline distT="0" distB="0" distL="0" distR="0" wp14:anchorId="52CD8E4D" wp14:editId="61DACB59">
+            <wp:extent cx="3657600" cy="1243153"/>
+            <wp:effectExtent l="0" t="0" r="0" b="0"/>
+            <wp:docPr id="36" name="Picture 36"/>
+            <wp:cNvGraphicFramePr>
+              <a:graphicFrameLocks xmlns:a="http://schemas.openxmlformats.org/drawingml/2006/main" noChangeAspect="1"/>
+            </wp:cNvGraphicFramePr>
+            <a:graphic xmlns:a="http://schemas.openxmlformats.org/drawingml/2006/main">
+              <a:graphicData uri="http://schemas.openxmlformats.org/drawingml/2006/picture">
+                <pic:pic xmlns:pic="http://schemas.openxmlformats.org/drawingml/2006/picture">
+                  <pic:nvPicPr>
+                    <pic:cNvPr id="1" name=""/>
+                    <pic:cNvPicPr/>
+                  </pic:nvPicPr>
+                  <pic:blipFill>
+                    <a:blip r:embed="rId39"/>
+                    <a:stretch>
+                      <a:fillRect/>
+                    </a:stretch>
+                  </pic:blipFill>
+                  <pic:spPr>
+                    <a:xfrm>
+                      <a:off x="0" y="0"/>
+                      <a:ext cx="3684160" cy="1252180"/>
+                    </a:xfrm>
+                    <a:prstGeom prst="rect">
+                      <a:avLst/>
+                    </a:prstGeom>
+                  </pic:spPr>
+                </pic:pic>
+              </a:graphicData>
+            </a:graphic>
+          </wp:inline>
+        </w:drawing>
+      </w:r>
+    </w:p>
+    <w:p>
+      <w:pPr>
+        <w:rPr>
+          <w:lang w:val="el-GR"/>
+        </w:rPr>
+      </w:pPr>
+      <w:r>
+        <w:rPr>
+          <w:lang w:val="el-GR"/>
+        </w:rPr>
+        <w:t xml:space="preserve">Σε αυτό το κομμάτι του κώδικα </w:t>
+      </w:r>
+      <w:r>
+        <w:rPr>
+          <w:lang w:val="el-GR"/>
+        </w:rPr>
+        <w:t xml:space="preserve">φτιάχνουμε ένα </w:t>
+      </w:r>
+      <w:r>
+        <w:t>dataframe</w:t>
+      </w:r>
+      <w:r>
+        <w:rPr>
+          <w:lang w:val="el-GR"/>
+        </w:rPr>
+        <w:t xml:space="preserve"> </w:t>
+      </w:r>
+      <w:r>
+        <w:rPr>
+          <w:lang w:val="el-GR"/>
+        </w:rPr>
+        <w:t xml:space="preserve">το οποίο μας βολεύει στη συνέχεια ώστε να κάνουμε γραφική παράσταση </w:t>
+      </w:r>
+      <w:r>
+        <w:t>actual</w:t>
+      </w:r>
+      <w:r>
+        <w:rPr>
+          <w:lang w:val="el-GR"/>
+        </w:rPr>
+        <w:t xml:space="preserve"> </w:t>
+      </w:r>
+      <w:r>
+        <w:t>vs</w:t>
+      </w:r>
+      <w:r>
+        <w:rPr>
+          <w:lang w:val="el-GR"/>
+        </w:rPr>
+        <w:t xml:space="preserve"> </w:t>
+      </w:r>
+      <w:r>
+        <w:t>predicted</w:t>
+      </w:r>
+      <w:r>
+        <w:rPr>
+          <w:lang w:val="el-GR"/>
+        </w:rPr>
+        <w:t xml:space="preserve"> </w:t>
+      </w:r>
+      <w:r>
+        <w:t>values</w:t>
+      </w:r>
+      <w:r>
+        <w:rPr>
+          <w:lang w:val="el-GR"/>
+        </w:rPr>
+        <w:t xml:space="preserve"> </w:t>
+      </w:r>
+      <w:r>
+        <w:rPr>
+          <w:lang w:val="el-GR"/>
+        </w:rPr>
+        <w:t xml:space="preserve">και στον </w:t>
+      </w:r>
+      <w:r>
+        <w:t>x</w:t>
+      </w:r>
+      <w:r>
+        <w:rPr>
+          <w:lang w:val="el-GR"/>
+        </w:rPr>
+        <w:t xml:space="preserve"> </w:t>
+      </w:r>
+      <w:r>
+        <w:rPr>
+          <w:lang w:val="el-GR"/>
+        </w:rPr>
+        <w:t>άξονα να έχουμε την ημερομηνία αντί για τον αριθμό των δειγμάτων.</w:t>
+      </w:r>
+    </w:p>
+    <w:p>
+      <w:pPr>
+        <w:rPr>
+          <w:lang w:val="el-GR"/>
+        </w:rPr>
+      </w:pPr>
+      <w:r>
+        <w:rPr>
+          <w:lang w:val="el-GR"/>
+        </w:rPr>
+        <w:drawing>
+          <wp:inline distT="0" distB="0" distL="0" distR="0" wp14:anchorId="3432484D" wp14:editId="788D7EC0">
+            <wp:extent cx="3492500" cy="1737974"/>
+            <wp:effectExtent l="0" t="0" r="0" b="0"/>
+            <wp:docPr id="37" name="Picture 37"/>
+            <wp:cNvGraphicFramePr>
+              <a:graphicFrameLocks xmlns:a="http://schemas.openxmlformats.org/drawingml/2006/main" noChangeAspect="1"/>
+            </wp:cNvGraphicFramePr>
+            <a:graphic xmlns:a="http://schemas.openxmlformats.org/drawingml/2006/main">
+              <a:graphicData uri="http://schemas.openxmlformats.org/drawingml/2006/picture">
+                <pic:pic xmlns:pic="http://schemas.openxmlformats.org/drawingml/2006/picture">
+                  <pic:nvPicPr>
+                    <pic:cNvPr id="1" name=""/>
+                    <pic:cNvPicPr/>
+                  </pic:nvPicPr>
+                  <pic:blipFill>
+                    <a:blip r:embed="rId40"/>
+                    <a:stretch>
+                      <a:fillRect/>
+                    </a:stretch>
+                  </pic:blipFill>
+                  <pic:spPr>
+                    <a:xfrm>
+                      <a:off x="0" y="0"/>
+                      <a:ext cx="3503182" cy="1743290"/>
+                    </a:xfrm>
+                    <a:prstGeom prst="rect">
+                      <a:avLst/>
+                    </a:prstGeom>
+                  </pic:spPr>
+                </pic:pic>
+              </a:graphicData>
+            </a:graphic>
+          </wp:inline>
+        </w:drawing>
+      </w:r>
+    </w:p>
+    <w:p>
+      <w:pPr>
+        <w:rPr>
+          <w:lang w:val="el-GR"/>
+        </w:rPr>
+      </w:pPr>
+      <w:r>
+        <w:rPr>
+          <w:lang w:val="el-GR"/>
+        </w:rPr>
+        <w:t xml:space="preserve">Με αυτό το κομμάτι κώδικα κάνουμε το </w:t>
+      </w:r>
+      <w:r>
+        <w:t>plotting</w:t>
+      </w:r>
+      <w:r>
+        <w:rPr>
+          <w:lang w:val="el-GR"/>
+        </w:rPr>
+        <w:t xml:space="preserve"> </w:t>
+      </w:r>
+      <w:r>
+        <w:t>actual</w:t>
+      </w:r>
+      <w:r>
+        <w:rPr>
+          <w:lang w:val="el-GR"/>
+        </w:rPr>
+        <w:t xml:space="preserve"> </w:t>
+      </w:r>
+      <w:r>
+        <w:t>vs</w:t>
+      </w:r>
+      <w:r>
+        <w:rPr>
+          <w:lang w:val="el-GR"/>
+        </w:rPr>
+        <w:t xml:space="preserve"> </w:t>
+      </w:r>
+      <w:r>
+        <w:t>predicted</w:t>
+      </w:r>
+      <w:r>
+        <w:rPr>
+          <w:lang w:val="el-GR"/>
+        </w:rPr>
+        <w:t xml:space="preserve"> </w:t>
+      </w:r>
+      <w:r>
+        <w:t>positivity</w:t>
+      </w:r>
+      <w:r>
+        <w:rPr>
+          <w:lang w:val="el-GR"/>
+        </w:rPr>
+        <w:t xml:space="preserve"> </w:t>
+      </w:r>
+      <w:r>
+        <w:rPr>
+          <w:lang w:val="el-GR"/>
+        </w:rPr>
+        <w:t xml:space="preserve">για το </w:t>
+      </w:r>
+      <w:r>
+        <w:t>RNN</w:t>
+      </w:r>
+      <w:r>
+        <w:rPr>
+          <w:lang w:val="el-GR"/>
+        </w:rPr>
+        <w:t>.</w:t>
+      </w:r>
+    </w:p>
+    <w:p>
+      <w:pPr>
+        <w:rPr>
+          <w:lang w:val="el-GR"/>
+        </w:rPr>
+      </w:pPr>
+      <w:r>
+        <w:rPr>
+          <w:lang w:val="el-GR"/>
+        </w:rPr>
+        <w:drawing>
+          <wp:inline distT="0" distB="0" distL="0" distR="0" wp14:anchorId="275D3BBC" wp14:editId="7E17EA3C">
+            <wp:extent cx="3657600" cy="2597996"/>
+            <wp:effectExtent l="0" t="0" r="0" b="0"/>
+            <wp:docPr id="38" name="Picture 38"/>
+            <wp:cNvGraphicFramePr>
+              <a:graphicFrameLocks xmlns:a="http://schemas.openxmlformats.org/drawingml/2006/main" noChangeAspect="1"/>
+            </wp:cNvGraphicFramePr>
+            <a:graphic xmlns:a="http://schemas.openxmlformats.org/drawingml/2006/main">
+              <a:graphicData uri="http://schemas.openxmlformats.org/drawingml/2006/picture">
+                <pic:pic xmlns:pic="http://schemas.openxmlformats.org/drawingml/2006/picture">
+                  <pic:nvPicPr>
+                    <pic:cNvPr id="1" name=""/>
+                    <pic:cNvPicPr/>
+                  </pic:nvPicPr>
+                  <pic:blipFill>
+                    <a:blip r:embed="rId41"/>
+                    <a:stretch>
+                      <a:fillRect/>
+                    </a:stretch>
+                  </pic:blipFill>
+                  <pic:spPr>
+                    <a:xfrm>
+                      <a:off x="0" y="0"/>
+                      <a:ext cx="3683015" cy="2616048"/>
+                    </a:xfrm>
+                    <a:prstGeom prst="rect">
+                      <a:avLst/>
+                    </a:prstGeom>
+                  </pic:spPr>
+                </pic:pic>
+              </a:graphicData>
+            </a:graphic>
+          </wp:inline>
+        </w:drawing>
+      </w:r>
+    </w:p>
+    <w:p>
+      <w:pPr>
+        <w:rPr>
+          <w:lang w:val="el-GR"/>
+        </w:rPr>
+      </w:pPr>
+      <w:r>
+        <w:rPr>
+          <w:lang w:val="el-GR"/>
+        </w:rPr>
+        <w:lastRenderedPageBreak/>
+        <w:drawing>
+          <wp:inline distT="0" distB="0" distL="0" distR="0" wp14:anchorId="4ADA61E5" wp14:editId="36EA5E71">
+            <wp:extent cx="4048690" cy="1962424"/>
+            <wp:effectExtent l="0" t="0" r="9525" b="0"/>
+            <wp:docPr id="39" name="Picture 39"/>
+            <wp:cNvGraphicFramePr>
+              <a:graphicFrameLocks xmlns:a="http://schemas.openxmlformats.org/drawingml/2006/main" noChangeAspect="1"/>
+            </wp:cNvGraphicFramePr>
+            <a:graphic xmlns:a="http://schemas.openxmlformats.org/drawingml/2006/main">
+              <a:graphicData uri="http://schemas.openxmlformats.org/drawingml/2006/picture">
+                <pic:pic xmlns:pic="http://schemas.openxmlformats.org/drawingml/2006/picture">
+                  <pic:nvPicPr>
+                    <pic:cNvPr id="1" name=""/>
+                    <pic:cNvPicPr/>
+                  </pic:nvPicPr>
+                  <pic:blipFill>
+                    <a:blip r:embed="rId42"/>
+                    <a:stretch>
+                      <a:fillRect/>
+                    </a:stretch>
+                  </pic:blipFill>
+                  <pic:spPr>
+                    <a:xfrm>
+                      <a:off x="0" y="0"/>
+                      <a:ext cx="4048690" cy="1962424"/>
+                    </a:xfrm>
+                    <a:prstGeom prst="rect">
+                      <a:avLst/>
+                    </a:prstGeom>
+                  </pic:spPr>
+                </pic:pic>
+              </a:graphicData>
+            </a:graphic>
+          </wp:inline>
+        </w:drawing>
+      </w:r>
+    </w:p>
+    <w:p>
+      <w:pPr>
+        <w:rPr>
+          <w:lang w:val="el-GR"/>
+        </w:rPr>
+      </w:pPr>
+      <w:r>
+        <w:rPr>
+          <w:lang w:val="el-GR"/>
+        </w:rPr>
+        <w:t xml:space="preserve">Με αυτό το κομμάτι κώδικα κάνουμε το </w:t>
+      </w:r>
+      <w:r>
+        <w:t>plotting</w:t>
+      </w:r>
+      <w:r>
+        <w:rPr>
+          <w:lang w:val="el-GR"/>
+        </w:rPr>
+        <w:t xml:space="preserve"> </w:t>
+      </w:r>
+      <w:r>
+        <w:t>actual</w:t>
+      </w:r>
+      <w:r>
+        <w:rPr>
+          <w:lang w:val="el-GR"/>
+        </w:rPr>
+        <w:t xml:space="preserve"> </w:t>
+      </w:r>
+      <w:r>
+        <w:t>vs</w:t>
+      </w:r>
+      <w:r>
+        <w:rPr>
+          <w:lang w:val="el-GR"/>
+        </w:rPr>
+        <w:t xml:space="preserve"> </w:t>
+      </w:r>
+      <w:r>
+        <w:t>predicted</w:t>
+      </w:r>
+      <w:r>
+        <w:rPr>
+          <w:lang w:val="el-GR"/>
+        </w:rPr>
+        <w:t xml:space="preserve"> </w:t>
+      </w:r>
+      <w:r>
+        <w:t>positivity</w:t>
+      </w:r>
+      <w:r>
+        <w:rPr>
+          <w:lang w:val="el-GR"/>
+        </w:rPr>
+        <w:t xml:space="preserve"> </w:t>
+      </w:r>
+      <w:r>
+        <w:rPr>
+          <w:lang w:val="el-GR"/>
+        </w:rPr>
+        <w:t xml:space="preserve">για το </w:t>
+      </w:r>
+      <w:r>
+        <w:t>SVM</w:t>
+      </w:r>
+      <w:r>
+        <w:rPr>
+          <w:lang w:val="el-GR"/>
+        </w:rPr>
+        <w:t>.</w:t>
+      </w:r>
+    </w:p>
+    <w:p>
+      <w:pPr>
+        <w:rPr>
+          <w:lang w:val="el-GR"/>
+        </w:rPr>
+      </w:pPr>
+      <w:r>
+        <w:rPr>
+          <w:lang w:val="el-GR"/>
+        </w:rPr>
+        <w:drawing>
+          <wp:inline distT="0" distB="0" distL="0" distR="0" wp14:anchorId="053C498D" wp14:editId="5F36076A">
+            <wp:extent cx="5486400" cy="3756660"/>
+            <wp:effectExtent l="0" t="0" r="0" b="0"/>
+            <wp:docPr id="40" name="Picture 40"/>
+            <wp:cNvGraphicFramePr>
+              <a:graphicFrameLocks xmlns:a="http://schemas.openxmlformats.org/drawingml/2006/main" noChangeAspect="1"/>
+            </wp:cNvGraphicFramePr>
+            <a:graphic xmlns:a="http://schemas.openxmlformats.org/drawingml/2006/main">
+              <a:graphicData uri="http://schemas.openxmlformats.org/drawingml/2006/picture">
+                <pic:pic xmlns:pic="http://schemas.openxmlformats.org/drawingml/2006/picture">
+                  <pic:nvPicPr>
+                    <pic:cNvPr id="1" name=""/>
+                    <pic:cNvPicPr/>
+                  </pic:nvPicPr>
+                  <pic:blipFill>
+                    <a:blip r:embed="rId43"/>
+                    <a:stretch>
+                      <a:fillRect/>
+                    </a:stretch>
+                  </pic:blipFill>
+                  <pic:spPr>
+                    <a:xfrm>
+                      <a:off x="0" y="0"/>
+                      <a:ext cx="5486400" cy="3756660"/>
+                    </a:xfrm>
+                    <a:prstGeom prst="rect">
+                      <a:avLst/>
+                    </a:prstGeom>
+                  </pic:spPr>
+                </pic:pic>
+              </a:graphicData>
+            </a:graphic>
+          </wp:inline>
+        </w:drawing>
+      </w:r>
+    </w:p>
+    <w:p>
+      <w:pPr>
+        <w:rPr>
+          <w:lang w:val="el-GR"/>
+        </w:rPr>
+      </w:pPr>
+      <w:r>
+        <w:rPr>
+          <w:lang w:val="el-GR"/>
+        </w:rPr>
+        <w:t>Από τις γραφικές παραστάσεις παρατηρούμε ότι και οι δύο παλινδρομητές μπορούν να πραγματοποιήσουν αρκετά ικανοποιητική καθημερινή ανάλυση</w:t>
+      </w:r>
+      <w:r>
+        <w:rPr>
+          <w:lang w:val="el-GR"/>
+        </w:rPr>
+        <w:t xml:space="preserve"> για την πρόβλεψη της θετικότητας για 3 μέρες μετά.</w:t>
+      </w:r>
+    </w:p>
+    <w:p>
+      <w:pPr>
+        <w:rPr>
+          <w:lang w:val="el-GR"/>
+        </w:rPr>
+      </w:pPr>
+      <w:r>
+        <w:rPr>
+          <w:lang w:val="el-GR"/>
+        </w:rPr>
+        <w:lastRenderedPageBreak/>
+        <w:drawing>
+          <wp:inline distT="0" distB="0" distL="0" distR="0" wp14:anchorId="62C79FCF" wp14:editId="1A35D173">
+            <wp:extent cx="5486400" cy="3075940"/>
+            <wp:effectExtent l="0" t="0" r="0" b="0"/>
+            <wp:docPr id="41" name="Picture 41"/>
+            <wp:cNvGraphicFramePr>
+              <a:graphicFrameLocks xmlns:a="http://schemas.openxmlformats.org/drawingml/2006/main" noChangeAspect="1"/>
+            </wp:cNvGraphicFramePr>
+            <a:graphic xmlns:a="http://schemas.openxmlformats.org/drawingml/2006/main">
+              <a:graphicData uri="http://schemas.openxmlformats.org/drawingml/2006/picture">
+                <pic:pic xmlns:pic="http://schemas.openxmlformats.org/drawingml/2006/picture">
+                  <pic:nvPicPr>
+                    <pic:cNvPr id="1" name=""/>
+                    <pic:cNvPicPr/>
+                  </pic:nvPicPr>
+                  <pic:blipFill>
+                    <a:blip r:embed="rId44"/>
+                    <a:stretch>
+                      <a:fillRect/>
+                    </a:stretch>
+                  </pic:blipFill>
+                  <pic:spPr>
+                    <a:xfrm>
+                      <a:off x="0" y="0"/>
+                      <a:ext cx="5486400" cy="3075940"/>
+                    </a:xfrm>
+                    <a:prstGeom prst="rect">
+                      <a:avLst/>
+                    </a:prstGeom>
+                  </pic:spPr>
+                </pic:pic>
+              </a:graphicData>
+            </a:graphic>
+          </wp:inline>
+        </w:drawing>
+      </w:r>
+    </w:p>
+    <w:p>
+      <w:pPr>
+        <w:rPr>
+          <w:lang w:val="el-GR"/>
+        </w:rPr>
+      </w:pPr>
+      <w:r>
+        <w:rPr>
+          <w:lang w:val="el-GR"/>
+        </w:rPr>
+        <w:t xml:space="preserve">Οι τιμές των μετρικών είναι αρκετά κοντά μεταξύ τους οπότε παρατηρούμε ότι το </w:t>
+      </w:r>
+      <w:r>
+        <w:t>SVM</w:t>
+      </w:r>
+      <w:r>
+        <w:rPr>
+          <w:lang w:val="el-GR"/>
+        </w:rPr>
+        <w:t xml:space="preserve"> </w:t>
+      </w:r>
+      <w:r>
+        <w:rPr>
+          <w:lang w:val="el-GR"/>
+        </w:rPr>
+        <w:t>υπερισχύει ελάχιστα. Επίσης παρατηρούμε ότι</w:t>
+      </w:r>
+      <w:r>
+        <w:rPr>
+          <w:lang w:val="el-GR"/>
+        </w:rPr>
+        <w:t xml:space="preserve"> τα εκπαιδευμένα μοντέλα μας μπορούν να αποδώσουν και για νέα δεδομένα και να αποφέρουν καλά αποτελέσματα.</w:t>
+      </w:r>
     </w:p>
     <w:sectPr>
       <w:pgSz w:w="12240" w:h="15840"/>

</xml_diff>

<commit_message>
Fix some errors in ex3_2.ipynb
</commit_message>
<xml_diff>
--- a/report.docx
+++ b/report.docx
@@ -5224,10 +5224,10 @@
           <w:lang w:val="el-GR"/>
         </w:rPr>
         <w:drawing>
-          <wp:inline distT="0" distB="0" distL="0" distR="0" wp14:anchorId="56686B03" wp14:editId="51238FE9">
-            <wp:extent cx="5486400" cy="207645"/>
-            <wp:effectExtent l="0" t="0" r="0" b="1905"/>
-            <wp:docPr id="20" name="Picture 20"/>
+          <wp:inline distT="0" distB="0" distL="0" distR="0" wp14:anchorId="0D045FB1" wp14:editId="7BD7B4C2">
+            <wp:extent cx="5191850" cy="371527"/>
+            <wp:effectExtent l="0" t="0" r="0" b="9525"/>
+            <wp:docPr id="42" name="Picture 42"/>
             <wp:cNvGraphicFramePr>
               <a:graphicFrameLocks xmlns:a="http://schemas.openxmlformats.org/drawingml/2006/main" noChangeAspect="1"/>
             </wp:cNvGraphicFramePr>
@@ -5247,7 +5247,7 @@
                   <pic:spPr>
                     <a:xfrm>
                       <a:off x="0" y="0"/>
-                      <a:ext cx="5486400" cy="207645"/>
+                      <a:ext cx="5191850" cy="371527"/>
                     </a:xfrm>
                     <a:prstGeom prst="rect">
                       <a:avLst/>
@@ -5272,14 +5272,54 @@
           <w:noProof/>
           <w:lang w:val="el-GR"/>
         </w:rPr>
-        <w:t xml:space="preserve">Με την </w:t>
-      </w:r>
-      <w:r>
-        <w:rPr>
-          <w:noProof/>
-          <w:lang w:val="el-GR"/>
-        </w:rPr>
-        <w:t xml:space="preserve">εντολή αυτή όλες οι τιμές στην στήλη </w:t>
+        <w:t xml:space="preserve">Δημιουργούμε έναν </w:t>
+      </w:r>
+      <w:r>
+        <w:rPr>
+          <w:noProof/>
+        </w:rPr>
+        <w:t>scaler</w:t>
+      </w:r>
+      <w:r>
+        <w:rPr>
+          <w:noProof/>
+          <w:lang w:val="el-GR"/>
+        </w:rPr>
+        <w:t xml:space="preserve"> </w:t>
+      </w:r>
+      <w:r>
+        <w:rPr>
+          <w:noProof/>
+          <w:lang w:val="el-GR"/>
+        </w:rPr>
+        <w:t xml:space="preserve">ο οποίος </w:t>
+      </w:r>
+      <w:r>
+        <w:rPr>
+          <w:noProof/>
+          <w:lang w:val="el-GR"/>
+        </w:rPr>
+        <w:t xml:space="preserve">κάνει </w:t>
+      </w:r>
+      <w:r>
+        <w:rPr>
+          <w:noProof/>
+        </w:rPr>
+        <w:t>map</w:t>
+      </w:r>
+      <w:r>
+        <w:rPr>
+          <w:noProof/>
+          <w:lang w:val="el-GR"/>
+        </w:rPr>
+        <w:t xml:space="preserve"> </w:t>
+      </w:r>
+      <w:r>
+        <w:rPr>
+          <w:noProof/>
+          <w:lang w:val="el-GR"/>
+        </w:rPr>
+        <w:t xml:space="preserve">όλες τις τιμές της στήλης </w:t>
       </w:r>
       <w:r>
         <w:rPr>
@@ -5299,27 +5339,47 @@
           <w:noProof/>
           <w:lang w:val="el-GR"/>
         </w:rPr>
-        <w:t xml:space="preserve">γίνονται </w:t>
-      </w:r>
-      <w:r>
-        <w:rPr>
-          <w:noProof/>
-        </w:rPr>
-        <w:t>map</w:t>
-      </w:r>
-      <w:r>
-        <w:rPr>
-          <w:noProof/>
-          <w:lang w:val="el-GR"/>
-        </w:rPr>
-        <w:t xml:space="preserve"> </w:t>
-      </w:r>
-      <w:r>
-        <w:rPr>
-          <w:noProof/>
-          <w:lang w:val="el-GR"/>
-        </w:rPr>
-        <w:t>μεταξύ το [0, 1].</w:t>
+        <w:t xml:space="preserve">μεταξύ [0, 1]. Αυτό γιατί οι παλινδρομητές μας δουλεύουν καλύτερα με δεδομένα σε αυτό το διάστημα. Στη συνέχεια χρησιμοποιούμε το αντικείμενο </w:t>
+      </w:r>
+      <w:r>
+        <w:rPr>
+          <w:noProof/>
+        </w:rPr>
+        <w:t>scaler</w:t>
+      </w:r>
+      <w:r>
+        <w:rPr>
+          <w:noProof/>
+          <w:lang w:val="el-GR"/>
+        </w:rPr>
+        <w:t xml:space="preserve"> </w:t>
+      </w:r>
+      <w:r>
+        <w:rPr>
+          <w:noProof/>
+          <w:lang w:val="el-GR"/>
+        </w:rPr>
+        <w:t xml:space="preserve">για να κάνουμε τον αντίστροφο μετασχηματισμό όταν θα θέλουμε να κάνουμε </w:t>
+      </w:r>
+      <w:r>
+        <w:rPr>
+          <w:noProof/>
+        </w:rPr>
+        <w:t>plot</w:t>
+      </w:r>
+      <w:r>
+        <w:rPr>
+          <w:noProof/>
+          <w:lang w:val="el-GR"/>
+        </w:rPr>
+        <w:t xml:space="preserve"> </w:t>
+      </w:r>
+      <w:r>
+        <w:rPr>
+          <w:noProof/>
+          <w:lang w:val="el-GR"/>
+        </w:rPr>
+        <w:t xml:space="preserve">τα αποτελέσματα. </w:t>
       </w:r>
     </w:p>
     <w:p>
@@ -6543,13 +6603,7 @@
         <w:rPr>
           <w:lang w:val="el-GR"/>
         </w:rPr>
-        <w:t xml:space="preserve"> </w:t>
-      </w:r>
-      <w:r>
-        <w:rPr>
-          <w:lang w:val="el-GR"/>
-        </w:rPr>
-        <w:t xml:space="preserve">Η βελτιστοποίηση Adam είναι μια </w:t>
+        <w:t xml:space="preserve"> Η βελτιστοποίηση Adam είναι μια </w:t>
       </w:r>
       <w:r>
         <w:t>sgd</w:t>
@@ -6597,13 +6651,7 @@
         <w:rPr>
           <w:lang w:val="el-GR"/>
         </w:rPr>
-        <w:t xml:space="preserve"> που βασίζεται στην προσαρμοστική εκτίμηση των ροπών πρώτης και δεύτερης τάξης.</w:t>
-      </w:r>
-      <w:r>
-        <w:rPr>
-          <w:lang w:val="el-GR"/>
-        </w:rPr>
-        <w:t xml:space="preserve"> </w:t>
+        <w:t xml:space="preserve"> που βασίζεται στην προσαρμοστική εκτίμηση των ροπών πρώτης και δεύτερης τάξης. </w:t>
       </w:r>
       <w:r>
         <w:rPr>
@@ -6662,6 +6710,7 @@
       </w:pPr>
       <w:r>
         <w:rPr>
+          <w:noProof/>
           <w:lang w:val="el-GR"/>
         </w:rPr>
         <w:lastRenderedPageBreak/>
@@ -6757,13 +6806,7 @@
         <w:rPr>
           <w:lang w:val="el-GR"/>
         </w:rPr>
-        <w:t xml:space="preserve"> </w:t>
-      </w:r>
-      <w:r>
-        <w:rPr>
-          <w:lang w:val="el-GR"/>
-        </w:rPr>
-        <w:t>Οι πυρήνες RBF τοποθετούν μια συνάρτηση ακτινικής βάσης με κέντρο κάθε σημείο και στη συνέχεια εκτελούν γραμμικούς χειρισμούς για να αντιστοιχίσουν τα σημεία σε χώρους υψηλότερων διαστάσεων που είναι ευκολότερο να διαχωριστούν.</w:t>
+        <w:t xml:space="preserve"> Οι πυρήνες RBF τοποθετούν μια συνάρτηση ακτινικής βάσης με κέντρο κάθε σημείο και στη συνέχεια εκτελούν γραμμικούς χειρισμούς για να αντιστοιχίσουν τα σημεία σε χώρους υψηλότερων διαστάσεων που είναι ευκολότερο να διαχωριστούν.</w:t>
       </w:r>
     </w:p>
     <w:p>
@@ -6777,10 +6820,10 @@
           <w:lang w:val="el-GR"/>
         </w:rPr>
         <w:drawing>
-          <wp:inline distT="0" distB="0" distL="0" distR="0" wp14:anchorId="52CD8E4D" wp14:editId="61DACB59">
-            <wp:extent cx="3657600" cy="1243153"/>
+          <wp:inline distT="0" distB="0" distL="0" distR="0" wp14:anchorId="60443746" wp14:editId="34096AB2">
+            <wp:extent cx="4877481" cy="2095792"/>
             <wp:effectExtent l="0" t="0" r="0" b="0"/>
-            <wp:docPr id="36" name="Picture 36"/>
+            <wp:docPr id="43" name="Picture 43"/>
             <wp:cNvGraphicFramePr>
               <a:graphicFrameLocks xmlns:a="http://schemas.openxmlformats.org/drawingml/2006/main" noChangeAspect="1"/>
             </wp:cNvGraphicFramePr>
@@ -6800,7 +6843,7 @@
                   <pic:spPr>
                     <a:xfrm>
                       <a:off x="0" y="0"/>
-                      <a:ext cx="3684160" cy="1252180"/>
+                      <a:ext cx="4877481" cy="2095792"/>
                     </a:xfrm>
                     <a:prstGeom prst="rect">
                       <a:avLst/>
@@ -6903,6 +6946,51 @@
         </w:rPr>
         <w:t>άξονα να έχουμε την ημερομηνία αντί για τον αριθμό των δειγμάτων.</w:t>
       </w:r>
+      <w:r>
+        <w:rPr>
+          <w:lang w:val="el-GR"/>
+        </w:rPr>
+        <w:t xml:space="preserve"> Κάνουμε και το απαραίτητο</w:t>
+      </w:r>
+      <w:r>
+        <w:rPr>
+          <w:lang w:val="el-GR"/>
+        </w:rPr>
+        <w:t xml:space="preserve"> </w:t>
+      </w:r>
+      <w:r>
+        <w:t>reshape</w:t>
+      </w:r>
+      <w:r>
+        <w:rPr>
+          <w:lang w:val="el-GR"/>
+        </w:rPr>
+        <w:t xml:space="preserve"> </w:t>
+      </w:r>
+      <w:r>
+        <w:rPr>
+          <w:lang w:val="el-GR"/>
+        </w:rPr>
+        <w:t xml:space="preserve">και </w:t>
+      </w:r>
+      <w:r>
+        <w:t>inverse</w:t>
+      </w:r>
+      <w:r>
+        <w:rPr>
+          <w:lang w:val="el-GR"/>
+        </w:rPr>
+        <w:t xml:space="preserve"> </w:t>
+      </w:r>
+      <w:r>
+        <w:t>transform</w:t>
+      </w:r>
+      <w:r>
+        <w:rPr>
+          <w:lang w:val="el-GR"/>
+        </w:rPr>
+        <w:t xml:space="preserve"> ώστε να έχουμε τις σωστές τιμές.</w:t>
+      </w:r>
     </w:p>
     <w:p>
       <w:pPr>
@@ -6915,10 +7003,10 @@
           <w:lang w:val="el-GR"/>
         </w:rPr>
         <w:drawing>
-          <wp:inline distT="0" distB="0" distL="0" distR="0" wp14:anchorId="3432484D" wp14:editId="788D7EC0">
-            <wp:extent cx="3492500" cy="1737974"/>
-            <wp:effectExtent l="0" t="0" r="0" b="0"/>
-            <wp:docPr id="37" name="Picture 37"/>
+          <wp:inline distT="0" distB="0" distL="0" distR="0" wp14:anchorId="24E8E025" wp14:editId="14EB9F38">
+            <wp:extent cx="4048690" cy="2076740"/>
+            <wp:effectExtent l="0" t="0" r="9525" b="0"/>
+            <wp:docPr id="44" name="Picture 44"/>
             <wp:cNvGraphicFramePr>
               <a:graphicFrameLocks xmlns:a="http://schemas.openxmlformats.org/drawingml/2006/main" noChangeAspect="1"/>
             </wp:cNvGraphicFramePr>
@@ -6938,7 +7026,7 @@
                   <pic:spPr>
                     <a:xfrm>
                       <a:off x="0" y="0"/>
-                      <a:ext cx="3503182" cy="1743290"/>
+                      <a:ext cx="4048690" cy="2076740"/>
                     </a:xfrm>
                     <a:prstGeom prst="rect">
                       <a:avLst/>
@@ -7034,11 +7122,12 @@
         <w:rPr>
           <w:lang w:val="el-GR"/>
         </w:rPr>
+        <w:lastRenderedPageBreak/>
         <w:drawing>
-          <wp:inline distT="0" distB="0" distL="0" distR="0" wp14:anchorId="275D3BBC" wp14:editId="7E17EA3C">
-            <wp:extent cx="3657600" cy="2597996"/>
+          <wp:inline distT="0" distB="0" distL="0" distR="0" wp14:anchorId="61DA615C" wp14:editId="549B2CE4">
+            <wp:extent cx="5486400" cy="3867785"/>
             <wp:effectExtent l="0" t="0" r="0" b="0"/>
-            <wp:docPr id="38" name="Picture 38"/>
+            <wp:docPr id="45" name="Picture 45"/>
             <wp:cNvGraphicFramePr>
               <a:graphicFrameLocks xmlns:a="http://schemas.openxmlformats.org/drawingml/2006/main" noChangeAspect="1"/>
             </wp:cNvGraphicFramePr>
@@ -7058,7 +7147,7 @@
                   <pic:spPr>
                     <a:xfrm>
                       <a:off x="0" y="0"/>
-                      <a:ext cx="3683015" cy="2616048"/>
+                      <a:ext cx="5486400" cy="3867785"/>
                     </a:xfrm>
                     <a:prstGeom prst="rect">
                       <a:avLst/>
@@ -7081,12 +7170,11 @@
         <w:rPr>
           <w:lang w:val="el-GR"/>
         </w:rPr>
-        <w:lastRenderedPageBreak/>
         <w:drawing>
-          <wp:inline distT="0" distB="0" distL="0" distR="0" wp14:anchorId="4ADA61E5" wp14:editId="36EA5E71">
-            <wp:extent cx="4048690" cy="1962424"/>
-            <wp:effectExtent l="0" t="0" r="9525" b="0"/>
-            <wp:docPr id="39" name="Picture 39"/>
+          <wp:inline distT="0" distB="0" distL="0" distR="0" wp14:anchorId="2267CC25" wp14:editId="70E5B424">
+            <wp:extent cx="5233181" cy="2930581"/>
+            <wp:effectExtent l="0" t="0" r="5715" b="3175"/>
+            <wp:docPr id="46" name="Picture 46"/>
             <wp:cNvGraphicFramePr>
               <a:graphicFrameLocks xmlns:a="http://schemas.openxmlformats.org/drawingml/2006/main" noChangeAspect="1"/>
             </wp:cNvGraphicFramePr>
@@ -7106,7 +7194,7 @@
                   <pic:spPr>
                     <a:xfrm>
                       <a:off x="0" y="0"/>
-                      <a:ext cx="4048690" cy="1962424"/>
+                      <a:ext cx="5241033" cy="2934978"/>
                     </a:xfrm>
                     <a:prstGeom prst="rect">
                       <a:avLst/>
@@ -7202,11 +7290,12 @@
         <w:rPr>
           <w:lang w:val="el-GR"/>
         </w:rPr>
+        <w:lastRenderedPageBreak/>
         <w:drawing>
-          <wp:inline distT="0" distB="0" distL="0" distR="0" wp14:anchorId="053C498D" wp14:editId="5F36076A">
-            <wp:extent cx="5486400" cy="3756660"/>
-            <wp:effectExtent l="0" t="0" r="0" b="0"/>
-            <wp:docPr id="40" name="Picture 40"/>
+          <wp:inline distT="0" distB="0" distL="0" distR="0" wp14:anchorId="547D4A42" wp14:editId="686E7894">
+            <wp:extent cx="5486400" cy="3923030"/>
+            <wp:effectExtent l="0" t="0" r="0" b="1270"/>
+            <wp:docPr id="47" name="Picture 47"/>
             <wp:cNvGraphicFramePr>
               <a:graphicFrameLocks xmlns:a="http://schemas.openxmlformats.org/drawingml/2006/main" noChangeAspect="1"/>
             </wp:cNvGraphicFramePr>
@@ -7226,7 +7315,7 @@
                   <pic:spPr>
                     <a:xfrm>
                       <a:off x="0" y="0"/>
-                      <a:ext cx="5486400" cy="3756660"/>
+                      <a:ext cx="5486400" cy="3923030"/>
                     </a:xfrm>
                     <a:prstGeom prst="rect">
                       <a:avLst/>
@@ -7268,12 +7357,11 @@
         <w:rPr>
           <w:lang w:val="el-GR"/>
         </w:rPr>
-        <w:lastRenderedPageBreak/>
         <w:drawing>
-          <wp:inline distT="0" distB="0" distL="0" distR="0" wp14:anchorId="62C79FCF" wp14:editId="1A35D173">
-            <wp:extent cx="5486400" cy="3075940"/>
-            <wp:effectExtent l="0" t="0" r="0" b="0"/>
-            <wp:docPr id="41" name="Picture 41"/>
+          <wp:inline distT="0" distB="0" distL="0" distR="0" wp14:anchorId="51C72825" wp14:editId="3256C8FA">
+            <wp:extent cx="5486400" cy="2644140"/>
+            <wp:effectExtent l="0" t="0" r="0" b="3810"/>
+            <wp:docPr id="48" name="Picture 48"/>
             <wp:cNvGraphicFramePr>
               <a:graphicFrameLocks xmlns:a="http://schemas.openxmlformats.org/drawingml/2006/main" noChangeAspect="1"/>
             </wp:cNvGraphicFramePr>
@@ -7293,7 +7381,7 @@
                   <pic:spPr>
                     <a:xfrm>
                       <a:off x="0" y="0"/>
-                      <a:ext cx="5486400" cy="3075940"/>
+                      <a:ext cx="5486400" cy="2644140"/>
                     </a:xfrm>
                     <a:prstGeom prst="rect">
                       <a:avLst/>

</xml_diff>